<commit_message>
docs: added related literature
</commit_message>
<xml_diff>
--- a/output/reports/paper_draft_1.docx
+++ b/output/reports/paper_draft_1.docx
@@ -248,25 +248,27 @@
     </w:p>
     <w:p>
       <w:pPr>
-        <w:ind w:left="2880" w:firstLine="720"/>
+        <w:jc w:val="center"/>
         <w:rPr>
           <w:rFonts w:cs="Arial"/>
           <w:szCs w:val="24"/>
           <w:lang w:val="en-US"/>
         </w:rPr>
       </w:pPr>
-      <w:r>
+    </w:p>
+    <w:p>
+      <w:pPr>
+        <w:jc w:val="center"/>
         <w:rPr>
           <w:rFonts w:cs="Arial"/>
           <w:szCs w:val="24"/>
           <w:lang w:val="en-US"/>
         </w:rPr>
-        <w:t>November 9, 2025</w:t>
-      </w:r>
-    </w:p>
-    <w:p>
-      <w:pPr>
-        <w:ind w:left="2880" w:firstLine="720"/>
+      </w:pPr>
+    </w:p>
+    <w:p>
+      <w:pPr>
+        <w:jc w:val="center"/>
         <w:rPr>
           <w:rFonts w:cs="Arial"/>
           <w:szCs w:val="24"/>
@@ -276,7 +278,7 @@
     </w:p>
     <w:p>
       <w:pPr>
-        <w:ind w:left="2880" w:firstLine="720"/>
+        <w:jc w:val="center"/>
         <w:rPr>
           <w:rFonts w:cs="Arial"/>
           <w:szCs w:val="24"/>
@@ -286,7 +288,7 @@
     </w:p>
     <w:p>
       <w:pPr>
-        <w:ind w:left="2880" w:firstLine="720"/>
+        <w:jc w:val="center"/>
         <w:rPr>
           <w:rFonts w:cs="Arial"/>
           <w:szCs w:val="24"/>
@@ -296,7 +298,7 @@
     </w:p>
     <w:p>
       <w:pPr>
-        <w:ind w:left="2880" w:firstLine="720"/>
+        <w:jc w:val="center"/>
         <w:rPr>
           <w:rFonts w:cs="Arial"/>
           <w:szCs w:val="24"/>
@@ -306,7 +308,7 @@
     </w:p>
     <w:p>
       <w:pPr>
-        <w:ind w:left="2880" w:firstLine="720"/>
+        <w:jc w:val="center"/>
         <w:rPr>
           <w:rFonts w:cs="Arial"/>
           <w:szCs w:val="24"/>
@@ -316,7 +318,7 @@
     </w:p>
     <w:p>
       <w:pPr>
-        <w:ind w:left="2880" w:firstLine="720"/>
+        <w:jc w:val="center"/>
         <w:rPr>
           <w:rFonts w:cs="Arial"/>
           <w:szCs w:val="24"/>
@@ -326,7 +328,7 @@
     </w:p>
     <w:p>
       <w:pPr>
-        <w:ind w:left="2880" w:firstLine="720"/>
+        <w:jc w:val="center"/>
         <w:rPr>
           <w:rFonts w:cs="Arial"/>
           <w:szCs w:val="24"/>
@@ -336,7 +338,7 @@
     </w:p>
     <w:p>
       <w:pPr>
-        <w:ind w:left="2880" w:firstLine="720"/>
+        <w:jc w:val="center"/>
         <w:rPr>
           <w:rFonts w:cs="Arial"/>
           <w:szCs w:val="24"/>
@@ -346,7 +348,7 @@
     </w:p>
     <w:p>
       <w:pPr>
-        <w:ind w:left="2880" w:firstLine="720"/>
+        <w:jc w:val="center"/>
         <w:rPr>
           <w:rFonts w:cs="Arial"/>
           <w:szCs w:val="24"/>
@@ -356,7 +358,7 @@
     </w:p>
     <w:p>
       <w:pPr>
-        <w:ind w:left="2880" w:firstLine="720"/>
+        <w:jc w:val="center"/>
         <w:rPr>
           <w:rFonts w:cs="Arial"/>
           <w:szCs w:val="24"/>
@@ -372,7 +374,29 @@
           <w:szCs w:val="24"/>
           <w:lang w:val="en-US"/>
         </w:rPr>
-      </w:pPr>
+        <w:sectPr>
+          <w:pgSz w:w="11909" w:h="16834" w:code="9"/>
+          <w:pgMar w:top="1440" w:right="1440" w:bottom="1440" w:left="1440" w:header="706" w:footer="706" w:gutter="0"/>
+          <w:cols w:space="708"/>
+          <w:docGrid w:linePitch="360"/>
+        </w:sectPr>
+      </w:pPr>
+      <w:r>
+        <w:rPr>
+          <w:rFonts w:cs="Arial"/>
+          <w:szCs w:val="24"/>
+          <w:lang w:val="en-US"/>
+        </w:rPr>
+        <w:t>November 9, 202</w:t>
+      </w:r>
+      <w:r>
+        <w:rPr>
+          <w:rFonts w:cs="Arial"/>
+          <w:szCs w:val="24"/>
+          <w:lang w:val="en-US"/>
+        </w:rPr>
+        <w:t>5</w:t>
+      </w:r>
     </w:p>
     <w:sdt>
       <w:sdtPr>
@@ -452,7 +476,7 @@
             </w:rPr>
             <w:fldChar w:fldCharType="separate"/>
           </w:r>
-          <w:hyperlink w:anchor="_Toc213601705" w:history="1">
+          <w:hyperlink w:anchor="_Toc213612712" w:history="1">
             <w:r>
               <w:rPr>
                 <w:rStyle w:val="Hyperlink"/>
@@ -480,7 +504,7 @@
                 <w:noProof/>
                 <w:webHidden/>
               </w:rPr>
-              <w:instrText xml:space="preserve"> PAGEREF _Toc213601705 \h </w:instrText>
+              <w:instrText xml:space="preserve"> PAGEREF _Toc213612712 \h </w:instrText>
             </w:r>
             <w:r>
               <w:rPr>
@@ -500,7 +524,77 @@
                 <w:noProof/>
                 <w:webHidden/>
               </w:rPr>
-              <w:t>3</w:t>
+              <w:t>1</w:t>
+            </w:r>
+            <w:r>
+              <w:rPr>
+                <w:noProof/>
+                <w:webHidden/>
+              </w:rPr>
+              <w:fldChar w:fldCharType="end"/>
+            </w:r>
+          </w:hyperlink>
+        </w:p>
+        <w:p>
+          <w:pPr>
+            <w:pStyle w:val="TOC3"/>
+            <w:tabs>
+              <w:tab w:val="right" w:leader="dot" w:pos="9019"/>
+            </w:tabs>
+            <w:rPr>
+              <w:rFonts w:cstheme="minorBidi"/>
+              <w:noProof/>
+              <w:lang w:val="en-PH" w:eastAsia="en-PH"/>
+            </w:rPr>
+          </w:pPr>
+          <w:hyperlink w:anchor="_Toc213612713" w:history="1">
+            <w:r>
+              <w:rPr>
+                <w:rStyle w:val="Hyperlink"/>
+                <w:noProof/>
+              </w:rPr>
+              <w:t>Keywords:</w:t>
+            </w:r>
+            <w:r>
+              <w:rPr>
+                <w:noProof/>
+                <w:webHidden/>
+              </w:rPr>
+              <w:tab/>
+            </w:r>
+            <w:r>
+              <w:rPr>
+                <w:noProof/>
+                <w:webHidden/>
+              </w:rPr>
+              <w:fldChar w:fldCharType="begin"/>
+            </w:r>
+            <w:r>
+              <w:rPr>
+                <w:noProof/>
+                <w:webHidden/>
+              </w:rPr>
+              <w:instrText xml:space="preserve"> PAGEREF _Toc213612713 \h </w:instrText>
+            </w:r>
+            <w:r>
+              <w:rPr>
+                <w:noProof/>
+                <w:webHidden/>
+              </w:rPr>
+            </w:r>
+            <w:r>
+              <w:rPr>
+                <w:noProof/>
+                <w:webHidden/>
+              </w:rPr>
+              <w:fldChar w:fldCharType="separate"/>
+            </w:r>
+            <w:r>
+              <w:rPr>
+                <w:noProof/>
+                <w:webHidden/>
+              </w:rPr>
+              <w:t>1</w:t>
             </w:r>
             <w:r>
               <w:rPr>
@@ -515,6 +609,7 @@
           <w:pPr>
             <w:pStyle w:val="TOC1"/>
             <w:tabs>
+              <w:tab w:val="left" w:pos="440"/>
               <w:tab w:val="right" w:leader="dot" w:pos="9019"/>
             </w:tabs>
             <w:rPr>
@@ -524,24 +619,41 @@
               <w:lang w:eastAsia="en-PH"/>
             </w:rPr>
           </w:pPr>
-          <w:hyperlink w:anchor="_Toc213601706" w:history="1">
+          <w:hyperlink w:anchor="_Toc213612714" w:history="1">
             <w:r>
               <w:rPr>
                 <w:rStyle w:val="Hyperlink"/>
                 <w:noProof/>
                 <w:lang w:val="en-US"/>
               </w:rPr>
-              <w:t>1. Introduction</w:t>
-            </w:r>
-            <w:r>
-              <w:rPr>
-                <w:noProof/>
-                <w:webHidden/>
+              <w:t>1.</w:t>
+            </w:r>
+            <w:r>
+              <w:rPr>
+                <w:rFonts w:asciiTheme="minorHAnsi" w:eastAsiaTheme="minorEastAsia" w:hAnsiTheme="minorHAnsi"/>
+                <w:noProof/>
+                <w:sz w:val="22"/>
+                <w:lang w:eastAsia="en-PH"/>
               </w:rPr>
               <w:tab/>
             </w:r>
             <w:r>
               <w:rPr>
+                <w:rStyle w:val="Hyperlink"/>
+                <w:noProof/>
+                <w:lang w:val="en-US"/>
+              </w:rPr>
+              <w:t>Introduction</w:t>
+            </w:r>
+            <w:r>
+              <w:rPr>
+                <w:noProof/>
+                <w:webHidden/>
+              </w:rPr>
+              <w:tab/>
+            </w:r>
+            <w:r>
+              <w:rPr>
                 <w:noProof/>
                 <w:webHidden/>
               </w:rPr>
@@ -552,7 +664,7 @@
                 <w:noProof/>
                 <w:webHidden/>
               </w:rPr>
-              <w:instrText xml:space="preserve"> PAGEREF _Toc213601706 \h </w:instrText>
+              <w:instrText xml:space="preserve"> PAGEREF _Toc213612714 \h </w:instrText>
             </w:r>
             <w:r>
               <w:rPr>
@@ -572,7 +684,7 @@
                 <w:noProof/>
                 <w:webHidden/>
               </w:rPr>
-              <w:t>4</w:t>
+              <w:t>2</w:t>
             </w:r>
             <w:r>
               <w:rPr>
@@ -596,7 +708,7 @@
               <w:lang w:val="en-PH" w:eastAsia="en-PH"/>
             </w:rPr>
           </w:pPr>
-          <w:hyperlink w:anchor="_Toc213601707" w:history="1">
+          <w:hyperlink w:anchor="_Toc213612715" w:history="1">
             <w:r>
               <w:rPr>
                 <w:rStyle w:val="Hyperlink"/>
@@ -638,7 +750,7 @@
                 <w:noProof/>
                 <w:webHidden/>
               </w:rPr>
-              <w:instrText xml:space="preserve"> PAGEREF _Toc213601707 \h </w:instrText>
+              <w:instrText xml:space="preserve"> PAGEREF _Toc213612715 \h </w:instrText>
             </w:r>
             <w:r>
               <w:rPr>
@@ -658,7 +770,7 @@
                 <w:noProof/>
                 <w:webHidden/>
               </w:rPr>
-              <w:t>4</w:t>
+              <w:t>2</w:t>
             </w:r>
             <w:r>
               <w:rPr>
@@ -682,7 +794,7 @@
               <w:lang w:val="en-PH" w:eastAsia="en-PH"/>
             </w:rPr>
           </w:pPr>
-          <w:hyperlink w:anchor="_Toc213601708" w:history="1">
+          <w:hyperlink w:anchor="_Toc213612716" w:history="1">
             <w:r>
               <w:rPr>
                 <w:rStyle w:val="Hyperlink"/>
@@ -724,7 +836,7 @@
                 <w:noProof/>
                 <w:webHidden/>
               </w:rPr>
-              <w:instrText xml:space="preserve"> PAGEREF _Toc213601708 \h </w:instrText>
+              <w:instrText xml:space="preserve"> PAGEREF _Toc213612716 \h </w:instrText>
             </w:r>
             <w:r>
               <w:rPr>
@@ -744,7 +856,7 @@
                 <w:noProof/>
                 <w:webHidden/>
               </w:rPr>
-              <w:t>4</w:t>
+              <w:t>2</w:t>
             </w:r>
             <w:r>
               <w:rPr>
@@ -768,7 +880,7 @@
               <w:lang w:val="en-PH" w:eastAsia="en-PH"/>
             </w:rPr>
           </w:pPr>
-          <w:hyperlink w:anchor="_Toc213601709" w:history="1">
+          <w:hyperlink w:anchor="_Toc213612717" w:history="1">
             <w:r>
               <w:rPr>
                 <w:rStyle w:val="Hyperlink"/>
@@ -810,7 +922,7 @@
                 <w:noProof/>
                 <w:webHidden/>
               </w:rPr>
-              <w:instrText xml:space="preserve"> PAGEREF _Toc213601709 \h </w:instrText>
+              <w:instrText xml:space="preserve"> PAGEREF _Toc213612717 \h </w:instrText>
             </w:r>
             <w:r>
               <w:rPr>
@@ -830,7 +942,7 @@
                 <w:noProof/>
                 <w:webHidden/>
               </w:rPr>
-              <w:t>4</w:t>
+              <w:t>3</w:t>
             </w:r>
             <w:r>
               <w:rPr>
@@ -854,7 +966,7 @@
               <w:lang w:val="en-PH" w:eastAsia="en-PH"/>
             </w:rPr>
           </w:pPr>
-          <w:hyperlink w:anchor="_Toc213601710" w:history="1">
+          <w:hyperlink w:anchor="_Toc213612718" w:history="1">
             <w:r>
               <w:rPr>
                 <w:rStyle w:val="Hyperlink"/>
@@ -896,7 +1008,7 @@
                 <w:noProof/>
                 <w:webHidden/>
               </w:rPr>
-              <w:instrText xml:space="preserve"> PAGEREF _Toc213601710 \h </w:instrText>
+              <w:instrText xml:space="preserve"> PAGEREF _Toc213612718 \h </w:instrText>
             </w:r>
             <w:r>
               <w:rPr>
@@ -916,7 +1028,7 @@
                 <w:noProof/>
                 <w:webHidden/>
               </w:rPr>
-              <w:t>5</w:t>
+              <w:t>3</w:t>
             </w:r>
             <w:r>
               <w:rPr>
@@ -940,7 +1052,7 @@
               <w:lang w:val="en-PH" w:eastAsia="en-PH"/>
             </w:rPr>
           </w:pPr>
-          <w:hyperlink w:anchor="_Toc213601711" w:history="1">
+          <w:hyperlink w:anchor="_Toc213612719" w:history="1">
             <w:r>
               <w:rPr>
                 <w:rStyle w:val="Hyperlink"/>
@@ -982,7 +1094,7 @@
                 <w:noProof/>
                 <w:webHidden/>
               </w:rPr>
-              <w:instrText xml:space="preserve"> PAGEREF _Toc213601711 \h </w:instrText>
+              <w:instrText xml:space="preserve"> PAGEREF _Toc213612719 \h </w:instrText>
             </w:r>
             <w:r>
               <w:rPr>
@@ -1002,7 +1114,7 @@
                 <w:noProof/>
                 <w:webHidden/>
               </w:rPr>
-              <w:t>5</w:t>
+              <w:t>4</w:t>
             </w:r>
             <w:r>
               <w:rPr>
@@ -1026,7 +1138,7 @@
               <w:lang w:val="en-PH" w:eastAsia="en-PH"/>
             </w:rPr>
           </w:pPr>
-          <w:hyperlink w:anchor="_Toc213601712" w:history="1">
+          <w:hyperlink w:anchor="_Toc213612720" w:history="1">
             <w:r>
               <w:rPr>
                 <w:rStyle w:val="Hyperlink"/>
@@ -1068,7 +1180,7 @@
                 <w:noProof/>
                 <w:webHidden/>
               </w:rPr>
-              <w:instrText xml:space="preserve"> PAGEREF _Toc213601712 \h </w:instrText>
+              <w:instrText xml:space="preserve"> PAGEREF _Toc213612720 \h </w:instrText>
             </w:r>
             <w:r>
               <w:rPr>
@@ -1088,7 +1200,7 @@
                 <w:noProof/>
                 <w:webHidden/>
               </w:rPr>
-              <w:t>5</w:t>
+              <w:t>4</w:t>
             </w:r>
             <w:r>
               <w:rPr>
@@ -1112,7 +1224,7 @@
               <w:lang w:val="en-PH" w:eastAsia="en-PH"/>
             </w:rPr>
           </w:pPr>
-          <w:hyperlink w:anchor="_Toc213601713" w:history="1">
+          <w:hyperlink w:anchor="_Toc213612721" w:history="1">
             <w:r>
               <w:rPr>
                 <w:rStyle w:val="Hyperlink"/>
@@ -1154,7 +1266,7 @@
                 <w:noProof/>
                 <w:webHidden/>
               </w:rPr>
-              <w:instrText xml:space="preserve"> PAGEREF _Toc213601713 \h </w:instrText>
+              <w:instrText xml:space="preserve"> PAGEREF _Toc213612721 \h </w:instrText>
             </w:r>
             <w:r>
               <w:rPr>
@@ -1174,7 +1286,7 @@
                 <w:noProof/>
                 <w:webHidden/>
               </w:rPr>
-              <w:t>5</w:t>
+              <w:t>4</w:t>
             </w:r>
             <w:r>
               <w:rPr>
@@ -1198,7 +1310,7 @@
               <w:lang w:val="en-PH" w:eastAsia="en-PH"/>
             </w:rPr>
           </w:pPr>
-          <w:hyperlink w:anchor="_Toc213601714" w:history="1">
+          <w:hyperlink w:anchor="_Toc213612722" w:history="1">
             <w:r>
               <w:rPr>
                 <w:rStyle w:val="Hyperlink"/>
@@ -1240,7 +1352,7 @@
                 <w:noProof/>
                 <w:webHidden/>
               </w:rPr>
-              <w:instrText xml:space="preserve"> PAGEREF _Toc213601714 \h </w:instrText>
+              <w:instrText xml:space="preserve"> PAGEREF _Toc213612722 \h </w:instrText>
             </w:r>
             <w:r>
               <w:rPr>
@@ -1260,7 +1372,7 @@
                 <w:noProof/>
                 <w:webHidden/>
               </w:rPr>
-              <w:t>6</w:t>
+              <w:t>4</w:t>
             </w:r>
             <w:r>
               <w:rPr>
@@ -1284,7 +1396,7 @@
               <w:lang w:val="en-PH" w:eastAsia="en-PH"/>
             </w:rPr>
           </w:pPr>
-          <w:hyperlink w:anchor="_Toc213601715" w:history="1">
+          <w:hyperlink w:anchor="_Toc213612723" w:history="1">
             <w:r>
               <w:rPr>
                 <w:rStyle w:val="Hyperlink"/>
@@ -1326,7 +1438,7 @@
                 <w:noProof/>
                 <w:webHidden/>
               </w:rPr>
-              <w:instrText xml:space="preserve"> PAGEREF _Toc213601715 \h </w:instrText>
+              <w:instrText xml:space="preserve"> PAGEREF _Toc213612723 \h </w:instrText>
             </w:r>
             <w:r>
               <w:rPr>
@@ -1346,7 +1458,7 @@
                 <w:noProof/>
                 <w:webHidden/>
               </w:rPr>
-              <w:t>6</w:t>
+              <w:t>4</w:t>
             </w:r>
             <w:r>
               <w:rPr>
@@ -1370,7 +1482,7 @@
               <w:lang w:val="en-PH" w:eastAsia="en-PH"/>
             </w:rPr>
           </w:pPr>
-          <w:hyperlink w:anchor="_Toc213601716" w:history="1">
+          <w:hyperlink w:anchor="_Toc213612724" w:history="1">
             <w:r>
               <w:rPr>
                 <w:rStyle w:val="Hyperlink"/>
@@ -1412,7 +1524,7 @@
                 <w:noProof/>
                 <w:webHidden/>
               </w:rPr>
-              <w:instrText xml:space="preserve"> PAGEREF _Toc213601716 \h </w:instrText>
+              <w:instrText xml:space="preserve"> PAGEREF _Toc213612724 \h </w:instrText>
             </w:r>
             <w:r>
               <w:rPr>
@@ -1432,7 +1544,7 @@
                 <w:noProof/>
                 <w:webHidden/>
               </w:rPr>
-              <w:t>6</w:t>
+              <w:t>5</w:t>
             </w:r>
             <w:r>
               <w:rPr>
@@ -1456,7 +1568,7 @@
               <w:lang w:val="en-PH" w:eastAsia="en-PH"/>
             </w:rPr>
           </w:pPr>
-          <w:hyperlink w:anchor="_Toc213601717" w:history="1">
+          <w:hyperlink w:anchor="_Toc213612725" w:history="1">
             <w:r>
               <w:rPr>
                 <w:rStyle w:val="Hyperlink"/>
@@ -1498,7 +1610,7 @@
                 <w:noProof/>
                 <w:webHidden/>
               </w:rPr>
-              <w:instrText xml:space="preserve"> PAGEREF _Toc213601717 \h </w:instrText>
+              <w:instrText xml:space="preserve"> PAGEREF _Toc213612725 \h </w:instrText>
             </w:r>
             <w:r>
               <w:rPr>
@@ -1518,7 +1630,1301 @@
                 <w:noProof/>
                 <w:webHidden/>
               </w:rPr>
+              <w:t>5</w:t>
+            </w:r>
+            <w:r>
+              <w:rPr>
+                <w:noProof/>
+                <w:webHidden/>
+              </w:rPr>
+              <w:fldChar w:fldCharType="end"/>
+            </w:r>
+          </w:hyperlink>
+        </w:p>
+        <w:p>
+          <w:pPr>
+            <w:pStyle w:val="TOC1"/>
+            <w:tabs>
+              <w:tab w:val="left" w:pos="440"/>
+              <w:tab w:val="right" w:leader="dot" w:pos="9019"/>
+            </w:tabs>
+            <w:rPr>
+              <w:rFonts w:asciiTheme="minorHAnsi" w:eastAsiaTheme="minorEastAsia" w:hAnsiTheme="minorHAnsi"/>
+              <w:noProof/>
+              <w:sz w:val="22"/>
+              <w:lang w:eastAsia="en-PH"/>
+            </w:rPr>
+          </w:pPr>
+          <w:hyperlink w:anchor="_Toc213612726" w:history="1">
+            <w:r>
+              <w:rPr>
+                <w:rStyle w:val="Hyperlink"/>
+                <w:noProof/>
+                <w:lang w:val="en-US"/>
+              </w:rPr>
+              <w:t>2.</w:t>
+            </w:r>
+            <w:r>
+              <w:rPr>
+                <w:rFonts w:asciiTheme="minorHAnsi" w:eastAsiaTheme="minorEastAsia" w:hAnsiTheme="minorHAnsi"/>
+                <w:noProof/>
+                <w:sz w:val="22"/>
+                <w:lang w:eastAsia="en-PH"/>
+              </w:rPr>
+              <w:tab/>
+            </w:r>
+            <w:r>
+              <w:rPr>
+                <w:rStyle w:val="Hyperlink"/>
+                <w:noProof/>
+                <w:lang w:val="en-US"/>
+              </w:rPr>
+              <w:t>Review of Related Literature</w:t>
+            </w:r>
+            <w:r>
+              <w:rPr>
+                <w:noProof/>
+                <w:webHidden/>
+              </w:rPr>
+              <w:tab/>
+            </w:r>
+            <w:r>
+              <w:rPr>
+                <w:noProof/>
+                <w:webHidden/>
+              </w:rPr>
+              <w:fldChar w:fldCharType="begin"/>
+            </w:r>
+            <w:r>
+              <w:rPr>
+                <w:noProof/>
+                <w:webHidden/>
+              </w:rPr>
+              <w:instrText xml:space="preserve"> PAGEREF _Toc213612726 \h </w:instrText>
+            </w:r>
+            <w:r>
+              <w:rPr>
+                <w:noProof/>
+                <w:webHidden/>
+              </w:rPr>
+            </w:r>
+            <w:r>
+              <w:rPr>
+                <w:noProof/>
+                <w:webHidden/>
+              </w:rPr>
+              <w:fldChar w:fldCharType="separate"/>
+            </w:r>
+            <w:r>
+              <w:rPr>
+                <w:noProof/>
+                <w:webHidden/>
+              </w:rPr>
               <w:t>6</w:t>
+            </w:r>
+            <w:r>
+              <w:rPr>
+                <w:noProof/>
+                <w:webHidden/>
+              </w:rPr>
+              <w:fldChar w:fldCharType="end"/>
+            </w:r>
+          </w:hyperlink>
+        </w:p>
+        <w:p>
+          <w:pPr>
+            <w:pStyle w:val="TOC2"/>
+            <w:tabs>
+              <w:tab w:val="left" w:pos="880"/>
+              <w:tab w:val="right" w:leader="dot" w:pos="9019"/>
+            </w:tabs>
+            <w:rPr>
+              <w:rFonts w:cstheme="minorBidi"/>
+              <w:noProof/>
+              <w:lang w:val="en-PH" w:eastAsia="en-PH"/>
+            </w:rPr>
+          </w:pPr>
+          <w:hyperlink w:anchor="_Toc213612727" w:history="1">
+            <w:r>
+              <w:rPr>
+                <w:rStyle w:val="Hyperlink"/>
+                <w:noProof/>
+              </w:rPr>
+              <w:t>2.1</w:t>
+            </w:r>
+            <w:r>
+              <w:rPr>
+                <w:rFonts w:cstheme="minorBidi"/>
+                <w:noProof/>
+                <w:lang w:val="en-PH" w:eastAsia="en-PH"/>
+              </w:rPr>
+              <w:tab/>
+            </w:r>
+            <w:r>
+              <w:rPr>
+                <w:rStyle w:val="Hyperlink"/>
+                <w:noProof/>
+              </w:rPr>
+              <w:t>Importance of Air Quality Monitoring</w:t>
+            </w:r>
+            <w:r>
+              <w:rPr>
+                <w:noProof/>
+                <w:webHidden/>
+              </w:rPr>
+              <w:tab/>
+            </w:r>
+            <w:r>
+              <w:rPr>
+                <w:noProof/>
+                <w:webHidden/>
+              </w:rPr>
+              <w:fldChar w:fldCharType="begin"/>
+            </w:r>
+            <w:r>
+              <w:rPr>
+                <w:noProof/>
+                <w:webHidden/>
+              </w:rPr>
+              <w:instrText xml:space="preserve"> PAGEREF _Toc213612727 \h </w:instrText>
+            </w:r>
+            <w:r>
+              <w:rPr>
+                <w:noProof/>
+                <w:webHidden/>
+              </w:rPr>
+            </w:r>
+            <w:r>
+              <w:rPr>
+                <w:noProof/>
+                <w:webHidden/>
+              </w:rPr>
+              <w:fldChar w:fldCharType="separate"/>
+            </w:r>
+            <w:r>
+              <w:rPr>
+                <w:noProof/>
+                <w:webHidden/>
+              </w:rPr>
+              <w:t>6</w:t>
+            </w:r>
+            <w:r>
+              <w:rPr>
+                <w:noProof/>
+                <w:webHidden/>
+              </w:rPr>
+              <w:fldChar w:fldCharType="end"/>
+            </w:r>
+          </w:hyperlink>
+        </w:p>
+        <w:p>
+          <w:pPr>
+            <w:pStyle w:val="TOC3"/>
+            <w:tabs>
+              <w:tab w:val="left" w:pos="1320"/>
+              <w:tab w:val="right" w:leader="dot" w:pos="9019"/>
+            </w:tabs>
+            <w:rPr>
+              <w:rFonts w:cstheme="minorBidi"/>
+              <w:noProof/>
+              <w:lang w:val="en-PH" w:eastAsia="en-PH"/>
+            </w:rPr>
+          </w:pPr>
+          <w:hyperlink w:anchor="_Toc213612728" w:history="1">
+            <w:r>
+              <w:rPr>
+                <w:rStyle w:val="Hyperlink"/>
+                <w:noProof/>
+              </w:rPr>
+              <w:t>2.1.1</w:t>
+            </w:r>
+            <w:r>
+              <w:rPr>
+                <w:rFonts w:cstheme="minorBidi"/>
+                <w:noProof/>
+                <w:lang w:val="en-PH" w:eastAsia="en-PH"/>
+              </w:rPr>
+              <w:tab/>
+            </w:r>
+            <w:r>
+              <w:rPr>
+                <w:rStyle w:val="Hyperlink"/>
+                <w:noProof/>
+              </w:rPr>
+              <w:t>Health Impacts of Air Pollutants</w:t>
+            </w:r>
+            <w:r>
+              <w:rPr>
+                <w:noProof/>
+                <w:webHidden/>
+              </w:rPr>
+              <w:tab/>
+            </w:r>
+            <w:r>
+              <w:rPr>
+                <w:noProof/>
+                <w:webHidden/>
+              </w:rPr>
+              <w:fldChar w:fldCharType="begin"/>
+            </w:r>
+            <w:r>
+              <w:rPr>
+                <w:noProof/>
+                <w:webHidden/>
+              </w:rPr>
+              <w:instrText xml:space="preserve"> PAGEREF _Toc213612728 \h </w:instrText>
+            </w:r>
+            <w:r>
+              <w:rPr>
+                <w:noProof/>
+                <w:webHidden/>
+              </w:rPr>
+            </w:r>
+            <w:r>
+              <w:rPr>
+                <w:noProof/>
+                <w:webHidden/>
+              </w:rPr>
+              <w:fldChar w:fldCharType="separate"/>
+            </w:r>
+            <w:r>
+              <w:rPr>
+                <w:noProof/>
+                <w:webHidden/>
+              </w:rPr>
+              <w:t>6</w:t>
+            </w:r>
+            <w:r>
+              <w:rPr>
+                <w:noProof/>
+                <w:webHidden/>
+              </w:rPr>
+              <w:fldChar w:fldCharType="end"/>
+            </w:r>
+          </w:hyperlink>
+        </w:p>
+        <w:p>
+          <w:pPr>
+            <w:pStyle w:val="TOC3"/>
+            <w:tabs>
+              <w:tab w:val="left" w:pos="1320"/>
+              <w:tab w:val="right" w:leader="dot" w:pos="9019"/>
+            </w:tabs>
+            <w:rPr>
+              <w:rFonts w:cstheme="minorBidi"/>
+              <w:noProof/>
+              <w:lang w:val="en-PH" w:eastAsia="en-PH"/>
+            </w:rPr>
+          </w:pPr>
+          <w:hyperlink w:anchor="_Toc213612729" w:history="1">
+            <w:r>
+              <w:rPr>
+                <w:rStyle w:val="Hyperlink"/>
+                <w:noProof/>
+              </w:rPr>
+              <w:t>2.1.2</w:t>
+            </w:r>
+            <w:r>
+              <w:rPr>
+                <w:rFonts w:cstheme="minorBidi"/>
+                <w:noProof/>
+                <w:lang w:val="en-PH" w:eastAsia="en-PH"/>
+              </w:rPr>
+              <w:tab/>
+            </w:r>
+            <w:r>
+              <w:rPr>
+                <w:rStyle w:val="Hyperlink"/>
+                <w:noProof/>
+              </w:rPr>
+              <w:t>Environmental and Climate Effects</w:t>
+            </w:r>
+            <w:r>
+              <w:rPr>
+                <w:noProof/>
+                <w:webHidden/>
+              </w:rPr>
+              <w:tab/>
+            </w:r>
+            <w:r>
+              <w:rPr>
+                <w:noProof/>
+                <w:webHidden/>
+              </w:rPr>
+              <w:fldChar w:fldCharType="begin"/>
+            </w:r>
+            <w:r>
+              <w:rPr>
+                <w:noProof/>
+                <w:webHidden/>
+              </w:rPr>
+              <w:instrText xml:space="preserve"> PAGEREF _Toc213612729 \h </w:instrText>
+            </w:r>
+            <w:r>
+              <w:rPr>
+                <w:noProof/>
+                <w:webHidden/>
+              </w:rPr>
+            </w:r>
+            <w:r>
+              <w:rPr>
+                <w:noProof/>
+                <w:webHidden/>
+              </w:rPr>
+              <w:fldChar w:fldCharType="separate"/>
+            </w:r>
+            <w:r>
+              <w:rPr>
+                <w:noProof/>
+                <w:webHidden/>
+              </w:rPr>
+              <w:t>6</w:t>
+            </w:r>
+            <w:r>
+              <w:rPr>
+                <w:noProof/>
+                <w:webHidden/>
+              </w:rPr>
+              <w:fldChar w:fldCharType="end"/>
+            </w:r>
+          </w:hyperlink>
+        </w:p>
+        <w:p>
+          <w:pPr>
+            <w:pStyle w:val="TOC3"/>
+            <w:tabs>
+              <w:tab w:val="left" w:pos="1320"/>
+              <w:tab w:val="right" w:leader="dot" w:pos="9019"/>
+            </w:tabs>
+            <w:rPr>
+              <w:rFonts w:cstheme="minorBidi"/>
+              <w:noProof/>
+              <w:lang w:val="en-PH" w:eastAsia="en-PH"/>
+            </w:rPr>
+          </w:pPr>
+          <w:hyperlink w:anchor="_Toc213612730" w:history="1">
+            <w:r>
+              <w:rPr>
+                <w:rStyle w:val="Hyperlink"/>
+                <w:noProof/>
+              </w:rPr>
+              <w:t>2.1.3</w:t>
+            </w:r>
+            <w:r>
+              <w:rPr>
+                <w:rFonts w:cstheme="minorBidi"/>
+                <w:noProof/>
+                <w:lang w:val="en-PH" w:eastAsia="en-PH"/>
+              </w:rPr>
+              <w:tab/>
+            </w:r>
+            <w:r>
+              <w:rPr>
+                <w:rStyle w:val="Hyperlink"/>
+                <w:noProof/>
+              </w:rPr>
+              <w:t>Role of Continuous Monitoring in Policy and Mitigation</w:t>
+            </w:r>
+            <w:r>
+              <w:rPr>
+                <w:noProof/>
+                <w:webHidden/>
+              </w:rPr>
+              <w:tab/>
+            </w:r>
+            <w:r>
+              <w:rPr>
+                <w:noProof/>
+                <w:webHidden/>
+              </w:rPr>
+              <w:fldChar w:fldCharType="begin"/>
+            </w:r>
+            <w:r>
+              <w:rPr>
+                <w:noProof/>
+                <w:webHidden/>
+              </w:rPr>
+              <w:instrText xml:space="preserve"> PAGEREF _Toc213612730 \h </w:instrText>
+            </w:r>
+            <w:r>
+              <w:rPr>
+                <w:noProof/>
+                <w:webHidden/>
+              </w:rPr>
+            </w:r>
+            <w:r>
+              <w:rPr>
+                <w:noProof/>
+                <w:webHidden/>
+              </w:rPr>
+              <w:fldChar w:fldCharType="separate"/>
+            </w:r>
+            <w:r>
+              <w:rPr>
+                <w:noProof/>
+                <w:webHidden/>
+              </w:rPr>
+              <w:t>7</w:t>
+            </w:r>
+            <w:r>
+              <w:rPr>
+                <w:noProof/>
+                <w:webHidden/>
+              </w:rPr>
+              <w:fldChar w:fldCharType="end"/>
+            </w:r>
+          </w:hyperlink>
+        </w:p>
+        <w:p>
+          <w:pPr>
+            <w:pStyle w:val="TOC2"/>
+            <w:tabs>
+              <w:tab w:val="left" w:pos="880"/>
+              <w:tab w:val="right" w:leader="dot" w:pos="9019"/>
+            </w:tabs>
+            <w:rPr>
+              <w:rFonts w:cstheme="minorBidi"/>
+              <w:noProof/>
+              <w:lang w:val="en-PH" w:eastAsia="en-PH"/>
+            </w:rPr>
+          </w:pPr>
+          <w:hyperlink w:anchor="_Toc213612731" w:history="1">
+            <w:r>
+              <w:rPr>
+                <w:rStyle w:val="Hyperlink"/>
+                <w:noProof/>
+              </w:rPr>
+              <w:t>2.2</w:t>
+            </w:r>
+            <w:r>
+              <w:rPr>
+                <w:rFonts w:cstheme="minorBidi"/>
+                <w:noProof/>
+                <w:lang w:val="en-PH" w:eastAsia="en-PH"/>
+              </w:rPr>
+              <w:tab/>
+            </w:r>
+            <w:r>
+              <w:rPr>
+                <w:rStyle w:val="Hyperlink"/>
+                <w:noProof/>
+              </w:rPr>
+              <w:t>Advances in Sensor Technology and Data Challenges</w:t>
+            </w:r>
+            <w:r>
+              <w:rPr>
+                <w:noProof/>
+                <w:webHidden/>
+              </w:rPr>
+              <w:tab/>
+            </w:r>
+            <w:r>
+              <w:rPr>
+                <w:noProof/>
+                <w:webHidden/>
+              </w:rPr>
+              <w:fldChar w:fldCharType="begin"/>
+            </w:r>
+            <w:r>
+              <w:rPr>
+                <w:noProof/>
+                <w:webHidden/>
+              </w:rPr>
+              <w:instrText xml:space="preserve"> PAGEREF _Toc213612731 \h </w:instrText>
+            </w:r>
+            <w:r>
+              <w:rPr>
+                <w:noProof/>
+                <w:webHidden/>
+              </w:rPr>
+            </w:r>
+            <w:r>
+              <w:rPr>
+                <w:noProof/>
+                <w:webHidden/>
+              </w:rPr>
+              <w:fldChar w:fldCharType="separate"/>
+            </w:r>
+            <w:r>
+              <w:rPr>
+                <w:noProof/>
+                <w:webHidden/>
+              </w:rPr>
+              <w:t>7</w:t>
+            </w:r>
+            <w:r>
+              <w:rPr>
+                <w:noProof/>
+                <w:webHidden/>
+              </w:rPr>
+              <w:fldChar w:fldCharType="end"/>
+            </w:r>
+          </w:hyperlink>
+        </w:p>
+        <w:p>
+          <w:pPr>
+            <w:pStyle w:val="TOC3"/>
+            <w:tabs>
+              <w:tab w:val="left" w:pos="1320"/>
+              <w:tab w:val="right" w:leader="dot" w:pos="9019"/>
+            </w:tabs>
+            <w:rPr>
+              <w:rFonts w:cstheme="minorBidi"/>
+              <w:noProof/>
+              <w:lang w:val="en-PH" w:eastAsia="en-PH"/>
+            </w:rPr>
+          </w:pPr>
+          <w:hyperlink w:anchor="_Toc213612732" w:history="1">
+            <w:r>
+              <w:rPr>
+                <w:rStyle w:val="Hyperlink"/>
+                <w:noProof/>
+              </w:rPr>
+              <w:t>2.2.1</w:t>
+            </w:r>
+            <w:r>
+              <w:rPr>
+                <w:rFonts w:cstheme="minorBidi"/>
+                <w:noProof/>
+                <w:lang w:val="en-PH" w:eastAsia="en-PH"/>
+              </w:rPr>
+              <w:tab/>
+            </w:r>
+            <w:r>
+              <w:rPr>
+                <w:rStyle w:val="Hyperlink"/>
+                <w:noProof/>
+              </w:rPr>
+              <w:t>Emergence of Low-Cost Sensor Technology</w:t>
+            </w:r>
+            <w:r>
+              <w:rPr>
+                <w:noProof/>
+                <w:webHidden/>
+              </w:rPr>
+              <w:tab/>
+            </w:r>
+            <w:r>
+              <w:rPr>
+                <w:noProof/>
+                <w:webHidden/>
+              </w:rPr>
+              <w:fldChar w:fldCharType="begin"/>
+            </w:r>
+            <w:r>
+              <w:rPr>
+                <w:noProof/>
+                <w:webHidden/>
+              </w:rPr>
+              <w:instrText xml:space="preserve"> PAGEREF _Toc213612732 \h </w:instrText>
+            </w:r>
+            <w:r>
+              <w:rPr>
+                <w:noProof/>
+                <w:webHidden/>
+              </w:rPr>
+            </w:r>
+            <w:r>
+              <w:rPr>
+                <w:noProof/>
+                <w:webHidden/>
+              </w:rPr>
+              <w:fldChar w:fldCharType="separate"/>
+            </w:r>
+            <w:r>
+              <w:rPr>
+                <w:noProof/>
+                <w:webHidden/>
+              </w:rPr>
+              <w:t>8</w:t>
+            </w:r>
+            <w:r>
+              <w:rPr>
+                <w:noProof/>
+                <w:webHidden/>
+              </w:rPr>
+              <w:fldChar w:fldCharType="end"/>
+            </w:r>
+          </w:hyperlink>
+        </w:p>
+        <w:p>
+          <w:pPr>
+            <w:pStyle w:val="TOC3"/>
+            <w:tabs>
+              <w:tab w:val="left" w:pos="1320"/>
+              <w:tab w:val="right" w:leader="dot" w:pos="9019"/>
+            </w:tabs>
+            <w:rPr>
+              <w:rFonts w:cstheme="minorBidi"/>
+              <w:noProof/>
+              <w:lang w:val="en-PH" w:eastAsia="en-PH"/>
+            </w:rPr>
+          </w:pPr>
+          <w:hyperlink w:anchor="_Toc213612733" w:history="1">
+            <w:r>
+              <w:rPr>
+                <w:rStyle w:val="Hyperlink"/>
+                <w:noProof/>
+              </w:rPr>
+              <w:t>2.2.2</w:t>
+            </w:r>
+            <w:r>
+              <w:rPr>
+                <w:rFonts w:cstheme="minorBidi"/>
+                <w:noProof/>
+                <w:lang w:val="en-PH" w:eastAsia="en-PH"/>
+              </w:rPr>
+              <w:tab/>
+            </w:r>
+            <w:r>
+              <w:rPr>
+                <w:rStyle w:val="Hyperlink"/>
+                <w:noProof/>
+              </w:rPr>
+              <w:t>Data Quality Issues and Limitations</w:t>
+            </w:r>
+            <w:r>
+              <w:rPr>
+                <w:noProof/>
+                <w:webHidden/>
+              </w:rPr>
+              <w:tab/>
+            </w:r>
+            <w:r>
+              <w:rPr>
+                <w:noProof/>
+                <w:webHidden/>
+              </w:rPr>
+              <w:fldChar w:fldCharType="begin"/>
+            </w:r>
+            <w:r>
+              <w:rPr>
+                <w:noProof/>
+                <w:webHidden/>
+              </w:rPr>
+              <w:instrText xml:space="preserve"> PAGEREF _Toc213612733 \h </w:instrText>
+            </w:r>
+            <w:r>
+              <w:rPr>
+                <w:noProof/>
+                <w:webHidden/>
+              </w:rPr>
+            </w:r>
+            <w:r>
+              <w:rPr>
+                <w:noProof/>
+                <w:webHidden/>
+              </w:rPr>
+              <w:fldChar w:fldCharType="separate"/>
+            </w:r>
+            <w:r>
+              <w:rPr>
+                <w:noProof/>
+                <w:webHidden/>
+              </w:rPr>
+              <w:t>8</w:t>
+            </w:r>
+            <w:r>
+              <w:rPr>
+                <w:noProof/>
+                <w:webHidden/>
+              </w:rPr>
+              <w:fldChar w:fldCharType="end"/>
+            </w:r>
+          </w:hyperlink>
+        </w:p>
+        <w:p>
+          <w:pPr>
+            <w:pStyle w:val="TOC3"/>
+            <w:tabs>
+              <w:tab w:val="left" w:pos="1320"/>
+              <w:tab w:val="right" w:leader="dot" w:pos="9019"/>
+            </w:tabs>
+            <w:rPr>
+              <w:rFonts w:cstheme="minorBidi"/>
+              <w:noProof/>
+              <w:lang w:val="en-PH" w:eastAsia="en-PH"/>
+            </w:rPr>
+          </w:pPr>
+          <w:hyperlink w:anchor="_Toc213612734" w:history="1">
+            <w:r>
+              <w:rPr>
+                <w:rStyle w:val="Hyperlink"/>
+                <w:noProof/>
+              </w:rPr>
+              <w:t>2.2.3</w:t>
+            </w:r>
+            <w:r>
+              <w:rPr>
+                <w:rFonts w:cstheme="minorBidi"/>
+                <w:noProof/>
+                <w:lang w:val="en-PH" w:eastAsia="en-PH"/>
+              </w:rPr>
+              <w:tab/>
+            </w:r>
+            <w:r>
+              <w:rPr>
+                <w:rStyle w:val="Hyperlink"/>
+                <w:noProof/>
+              </w:rPr>
+              <w:t>Necessity of Data Cleaning and Preprocessing</w:t>
+            </w:r>
+            <w:r>
+              <w:rPr>
+                <w:noProof/>
+                <w:webHidden/>
+              </w:rPr>
+              <w:tab/>
+            </w:r>
+            <w:r>
+              <w:rPr>
+                <w:noProof/>
+                <w:webHidden/>
+              </w:rPr>
+              <w:fldChar w:fldCharType="begin"/>
+            </w:r>
+            <w:r>
+              <w:rPr>
+                <w:noProof/>
+                <w:webHidden/>
+              </w:rPr>
+              <w:instrText xml:space="preserve"> PAGEREF _Toc213612734 \h </w:instrText>
+            </w:r>
+            <w:r>
+              <w:rPr>
+                <w:noProof/>
+                <w:webHidden/>
+              </w:rPr>
+            </w:r>
+            <w:r>
+              <w:rPr>
+                <w:noProof/>
+                <w:webHidden/>
+              </w:rPr>
+              <w:fldChar w:fldCharType="separate"/>
+            </w:r>
+            <w:r>
+              <w:rPr>
+                <w:noProof/>
+                <w:webHidden/>
+              </w:rPr>
+              <w:t>9</w:t>
+            </w:r>
+            <w:r>
+              <w:rPr>
+                <w:noProof/>
+                <w:webHidden/>
+              </w:rPr>
+              <w:fldChar w:fldCharType="end"/>
+            </w:r>
+          </w:hyperlink>
+        </w:p>
+        <w:p>
+          <w:pPr>
+            <w:pStyle w:val="TOC2"/>
+            <w:tabs>
+              <w:tab w:val="left" w:pos="880"/>
+              <w:tab w:val="right" w:leader="dot" w:pos="9019"/>
+            </w:tabs>
+            <w:rPr>
+              <w:rFonts w:cstheme="minorBidi"/>
+              <w:noProof/>
+              <w:lang w:val="en-PH" w:eastAsia="en-PH"/>
+            </w:rPr>
+          </w:pPr>
+          <w:hyperlink w:anchor="_Toc213612735" w:history="1">
+            <w:r>
+              <w:rPr>
+                <w:rStyle w:val="Hyperlink"/>
+                <w:noProof/>
+              </w:rPr>
+              <w:t>2.3</w:t>
+            </w:r>
+            <w:r>
+              <w:rPr>
+                <w:rFonts w:cstheme="minorBidi"/>
+                <w:noProof/>
+                <w:lang w:val="en-PH" w:eastAsia="en-PH"/>
+              </w:rPr>
+              <w:tab/>
+            </w:r>
+            <w:r>
+              <w:rPr>
+                <w:rStyle w:val="Hyperlink"/>
+                <w:noProof/>
+              </w:rPr>
+              <w:t>Computational Tools for Air Quality Data Analysis</w:t>
+            </w:r>
+            <w:r>
+              <w:rPr>
+                <w:noProof/>
+                <w:webHidden/>
+              </w:rPr>
+              <w:tab/>
+            </w:r>
+            <w:r>
+              <w:rPr>
+                <w:noProof/>
+                <w:webHidden/>
+              </w:rPr>
+              <w:fldChar w:fldCharType="begin"/>
+            </w:r>
+            <w:r>
+              <w:rPr>
+                <w:noProof/>
+                <w:webHidden/>
+              </w:rPr>
+              <w:instrText xml:space="preserve"> PAGEREF _Toc213612735 \h </w:instrText>
+            </w:r>
+            <w:r>
+              <w:rPr>
+                <w:noProof/>
+                <w:webHidden/>
+              </w:rPr>
+            </w:r>
+            <w:r>
+              <w:rPr>
+                <w:noProof/>
+                <w:webHidden/>
+              </w:rPr>
+              <w:fldChar w:fldCharType="separate"/>
+            </w:r>
+            <w:r>
+              <w:rPr>
+                <w:noProof/>
+                <w:webHidden/>
+              </w:rPr>
+              <w:t>9</w:t>
+            </w:r>
+            <w:r>
+              <w:rPr>
+                <w:noProof/>
+                <w:webHidden/>
+              </w:rPr>
+              <w:fldChar w:fldCharType="end"/>
+            </w:r>
+          </w:hyperlink>
+        </w:p>
+        <w:p>
+          <w:pPr>
+            <w:pStyle w:val="TOC3"/>
+            <w:tabs>
+              <w:tab w:val="left" w:pos="1320"/>
+              <w:tab w:val="right" w:leader="dot" w:pos="9019"/>
+            </w:tabs>
+            <w:rPr>
+              <w:rFonts w:cstheme="minorBidi"/>
+              <w:noProof/>
+              <w:lang w:val="en-PH" w:eastAsia="en-PH"/>
+            </w:rPr>
+          </w:pPr>
+          <w:hyperlink w:anchor="_Toc213612736" w:history="1">
+            <w:r>
+              <w:rPr>
+                <w:rStyle w:val="Hyperlink"/>
+                <w:noProof/>
+              </w:rPr>
+              <w:t>2.3.1</w:t>
+            </w:r>
+            <w:r>
+              <w:rPr>
+                <w:rFonts w:cstheme="minorBidi"/>
+                <w:noProof/>
+                <w:lang w:val="en-PH" w:eastAsia="en-PH"/>
+              </w:rPr>
+              <w:tab/>
+            </w:r>
+            <w:r>
+              <w:rPr>
+                <w:rStyle w:val="Hyperlink"/>
+                <w:noProof/>
+              </w:rPr>
+              <w:t>Python Ecosystem in Environmental Data Science</w:t>
+            </w:r>
+            <w:r>
+              <w:rPr>
+                <w:noProof/>
+                <w:webHidden/>
+              </w:rPr>
+              <w:tab/>
+            </w:r>
+            <w:r>
+              <w:rPr>
+                <w:noProof/>
+                <w:webHidden/>
+              </w:rPr>
+              <w:fldChar w:fldCharType="begin"/>
+            </w:r>
+            <w:r>
+              <w:rPr>
+                <w:noProof/>
+                <w:webHidden/>
+              </w:rPr>
+              <w:instrText xml:space="preserve"> PAGEREF _Toc213612736 \h </w:instrText>
+            </w:r>
+            <w:r>
+              <w:rPr>
+                <w:noProof/>
+                <w:webHidden/>
+              </w:rPr>
+            </w:r>
+            <w:r>
+              <w:rPr>
+                <w:noProof/>
+                <w:webHidden/>
+              </w:rPr>
+              <w:fldChar w:fldCharType="separate"/>
+            </w:r>
+            <w:r>
+              <w:rPr>
+                <w:noProof/>
+                <w:webHidden/>
+              </w:rPr>
+              <w:t>9</w:t>
+            </w:r>
+            <w:r>
+              <w:rPr>
+                <w:noProof/>
+                <w:webHidden/>
+              </w:rPr>
+              <w:fldChar w:fldCharType="end"/>
+            </w:r>
+          </w:hyperlink>
+        </w:p>
+        <w:p>
+          <w:pPr>
+            <w:pStyle w:val="TOC3"/>
+            <w:tabs>
+              <w:tab w:val="left" w:pos="1320"/>
+              <w:tab w:val="right" w:leader="dot" w:pos="9019"/>
+            </w:tabs>
+            <w:rPr>
+              <w:rFonts w:cstheme="minorBidi"/>
+              <w:noProof/>
+              <w:lang w:val="en-PH" w:eastAsia="en-PH"/>
+            </w:rPr>
+          </w:pPr>
+          <w:hyperlink w:anchor="_Toc213612737" w:history="1">
+            <w:r>
+              <w:rPr>
+                <w:rStyle w:val="Hyperlink"/>
+                <w:noProof/>
+              </w:rPr>
+              <w:t>2.3.2</w:t>
+            </w:r>
+            <w:r>
+              <w:rPr>
+                <w:rFonts w:cstheme="minorBidi"/>
+                <w:noProof/>
+                <w:lang w:val="en-PH" w:eastAsia="en-PH"/>
+              </w:rPr>
+              <w:tab/>
+            </w:r>
+            <w:r>
+              <w:rPr>
+                <w:rStyle w:val="Hyperlink"/>
+                <w:noProof/>
+              </w:rPr>
+              <w:t>Machine Learning and Statistical Modeling</w:t>
+            </w:r>
+            <w:r>
+              <w:rPr>
+                <w:noProof/>
+                <w:webHidden/>
+              </w:rPr>
+              <w:tab/>
+            </w:r>
+            <w:r>
+              <w:rPr>
+                <w:noProof/>
+                <w:webHidden/>
+              </w:rPr>
+              <w:fldChar w:fldCharType="begin"/>
+            </w:r>
+            <w:r>
+              <w:rPr>
+                <w:noProof/>
+                <w:webHidden/>
+              </w:rPr>
+              <w:instrText xml:space="preserve"> PAGEREF _Toc213612737 \h </w:instrText>
+            </w:r>
+            <w:r>
+              <w:rPr>
+                <w:noProof/>
+                <w:webHidden/>
+              </w:rPr>
+            </w:r>
+            <w:r>
+              <w:rPr>
+                <w:noProof/>
+                <w:webHidden/>
+              </w:rPr>
+              <w:fldChar w:fldCharType="separate"/>
+            </w:r>
+            <w:r>
+              <w:rPr>
+                <w:noProof/>
+                <w:webHidden/>
+              </w:rPr>
+              <w:t>10</w:t>
+            </w:r>
+            <w:r>
+              <w:rPr>
+                <w:noProof/>
+                <w:webHidden/>
+              </w:rPr>
+              <w:fldChar w:fldCharType="end"/>
+            </w:r>
+          </w:hyperlink>
+        </w:p>
+        <w:p>
+          <w:pPr>
+            <w:pStyle w:val="TOC2"/>
+            <w:tabs>
+              <w:tab w:val="left" w:pos="880"/>
+              <w:tab w:val="right" w:leader="dot" w:pos="9019"/>
+            </w:tabs>
+            <w:rPr>
+              <w:rFonts w:cstheme="minorBidi"/>
+              <w:noProof/>
+              <w:lang w:val="en-PH" w:eastAsia="en-PH"/>
+            </w:rPr>
+          </w:pPr>
+          <w:hyperlink w:anchor="_Toc213612738" w:history="1">
+            <w:r>
+              <w:rPr>
+                <w:rStyle w:val="Hyperlink"/>
+                <w:noProof/>
+              </w:rPr>
+              <w:t>2.4</w:t>
+            </w:r>
+            <w:r>
+              <w:rPr>
+                <w:rFonts w:cstheme="minorBidi"/>
+                <w:noProof/>
+                <w:lang w:val="en-PH" w:eastAsia="en-PH"/>
+              </w:rPr>
+              <w:tab/>
+            </w:r>
+            <w:r>
+              <w:rPr>
+                <w:rStyle w:val="Hyperlink"/>
+                <w:noProof/>
+              </w:rPr>
+              <w:t>Application in Environmental Research</w:t>
+            </w:r>
+            <w:r>
+              <w:rPr>
+                <w:noProof/>
+                <w:webHidden/>
+              </w:rPr>
+              <w:tab/>
+            </w:r>
+            <w:r>
+              <w:rPr>
+                <w:noProof/>
+                <w:webHidden/>
+              </w:rPr>
+              <w:fldChar w:fldCharType="begin"/>
+            </w:r>
+            <w:r>
+              <w:rPr>
+                <w:noProof/>
+                <w:webHidden/>
+              </w:rPr>
+              <w:instrText xml:space="preserve"> PAGEREF _Toc213612738 \h </w:instrText>
+            </w:r>
+            <w:r>
+              <w:rPr>
+                <w:noProof/>
+                <w:webHidden/>
+              </w:rPr>
+            </w:r>
+            <w:r>
+              <w:rPr>
+                <w:noProof/>
+                <w:webHidden/>
+              </w:rPr>
+              <w:fldChar w:fldCharType="separate"/>
+            </w:r>
+            <w:r>
+              <w:rPr>
+                <w:noProof/>
+                <w:webHidden/>
+              </w:rPr>
+              <w:t>10</w:t>
+            </w:r>
+            <w:r>
+              <w:rPr>
+                <w:noProof/>
+                <w:webHidden/>
+              </w:rPr>
+              <w:fldChar w:fldCharType="end"/>
+            </w:r>
+          </w:hyperlink>
+        </w:p>
+        <w:p>
+          <w:pPr>
+            <w:pStyle w:val="TOC3"/>
+            <w:tabs>
+              <w:tab w:val="left" w:pos="1320"/>
+              <w:tab w:val="right" w:leader="dot" w:pos="9019"/>
+            </w:tabs>
+            <w:rPr>
+              <w:rFonts w:cstheme="minorBidi"/>
+              <w:noProof/>
+              <w:lang w:val="en-PH" w:eastAsia="en-PH"/>
+            </w:rPr>
+          </w:pPr>
+          <w:hyperlink w:anchor="_Toc213612739" w:history="1">
+            <w:r>
+              <w:rPr>
+                <w:rStyle w:val="Hyperlink"/>
+                <w:noProof/>
+              </w:rPr>
+              <w:t>2.4.1</w:t>
+            </w:r>
+            <w:r>
+              <w:rPr>
+                <w:rFonts w:cstheme="minorBidi"/>
+                <w:noProof/>
+                <w:lang w:val="en-PH" w:eastAsia="en-PH"/>
+              </w:rPr>
+              <w:tab/>
+            </w:r>
+            <w:r>
+              <w:rPr>
+                <w:rStyle w:val="Hyperlink"/>
+                <w:noProof/>
+              </w:rPr>
+              <w:t>Modular Workflow Implementation</w:t>
+            </w:r>
+            <w:r>
+              <w:rPr>
+                <w:noProof/>
+                <w:webHidden/>
+              </w:rPr>
+              <w:tab/>
+            </w:r>
+            <w:r>
+              <w:rPr>
+                <w:noProof/>
+                <w:webHidden/>
+              </w:rPr>
+              <w:fldChar w:fldCharType="begin"/>
+            </w:r>
+            <w:r>
+              <w:rPr>
+                <w:noProof/>
+                <w:webHidden/>
+              </w:rPr>
+              <w:instrText xml:space="preserve"> PAGEREF _Toc213612739 \h </w:instrText>
+            </w:r>
+            <w:r>
+              <w:rPr>
+                <w:noProof/>
+                <w:webHidden/>
+              </w:rPr>
+            </w:r>
+            <w:r>
+              <w:rPr>
+                <w:noProof/>
+                <w:webHidden/>
+              </w:rPr>
+              <w:fldChar w:fldCharType="separate"/>
+            </w:r>
+            <w:r>
+              <w:rPr>
+                <w:noProof/>
+                <w:webHidden/>
+              </w:rPr>
+              <w:t>11</w:t>
+            </w:r>
+            <w:r>
+              <w:rPr>
+                <w:noProof/>
+                <w:webHidden/>
+              </w:rPr>
+              <w:fldChar w:fldCharType="end"/>
+            </w:r>
+          </w:hyperlink>
+        </w:p>
+        <w:p>
+          <w:pPr>
+            <w:pStyle w:val="TOC3"/>
+            <w:tabs>
+              <w:tab w:val="left" w:pos="1320"/>
+              <w:tab w:val="right" w:leader="dot" w:pos="9019"/>
+            </w:tabs>
+            <w:rPr>
+              <w:rFonts w:cstheme="minorBidi"/>
+              <w:noProof/>
+              <w:lang w:val="en-PH" w:eastAsia="en-PH"/>
+            </w:rPr>
+          </w:pPr>
+          <w:hyperlink w:anchor="_Toc213612740" w:history="1">
+            <w:r>
+              <w:rPr>
+                <w:rStyle w:val="Hyperlink"/>
+                <w:noProof/>
+              </w:rPr>
+              <w:t>2.4.2</w:t>
+            </w:r>
+            <w:r>
+              <w:rPr>
+                <w:rFonts w:cstheme="minorBidi"/>
+                <w:noProof/>
+                <w:lang w:val="en-PH" w:eastAsia="en-PH"/>
+              </w:rPr>
+              <w:tab/>
+            </w:r>
+            <w:r>
+              <w:rPr>
+                <w:rStyle w:val="Hyperlink"/>
+                <w:noProof/>
+              </w:rPr>
+              <w:t>Bridging Data and Environmental Knowledge</w:t>
+            </w:r>
+            <w:r>
+              <w:rPr>
+                <w:noProof/>
+                <w:webHidden/>
+              </w:rPr>
+              <w:tab/>
+            </w:r>
+            <w:r>
+              <w:rPr>
+                <w:noProof/>
+                <w:webHidden/>
+              </w:rPr>
+              <w:fldChar w:fldCharType="begin"/>
+            </w:r>
+            <w:r>
+              <w:rPr>
+                <w:noProof/>
+                <w:webHidden/>
+              </w:rPr>
+              <w:instrText xml:space="preserve"> PAGEREF _Toc213612740 \h </w:instrText>
+            </w:r>
+            <w:r>
+              <w:rPr>
+                <w:noProof/>
+                <w:webHidden/>
+              </w:rPr>
+            </w:r>
+            <w:r>
+              <w:rPr>
+                <w:noProof/>
+                <w:webHidden/>
+              </w:rPr>
+              <w:fldChar w:fldCharType="separate"/>
+            </w:r>
+            <w:r>
+              <w:rPr>
+                <w:noProof/>
+                <w:webHidden/>
+              </w:rPr>
+              <w:t>11</w:t>
             </w:r>
             <w:r>
               <w:rPr>
@@ -1560,158 +2966,16 @@
     </w:p>
     <w:p>
       <w:pPr>
-        <w:jc w:val="center"/>
-        <w:rPr>
-          <w:rFonts w:cs="Arial"/>
-          <w:b/>
-          <w:sz w:val="28"/>
-          <w:szCs w:val="24"/>
-          <w:lang w:val="en-US"/>
-        </w:rPr>
-      </w:pPr>
-    </w:p>
-    <w:p>
-      <w:pPr>
-        <w:jc w:val="center"/>
-        <w:rPr>
-          <w:rFonts w:cs="Arial"/>
-          <w:b/>
-          <w:sz w:val="28"/>
-          <w:szCs w:val="24"/>
-          <w:lang w:val="en-US"/>
-        </w:rPr>
-      </w:pPr>
-    </w:p>
-    <w:p>
-      <w:pPr>
-        <w:jc w:val="center"/>
-        <w:rPr>
-          <w:rFonts w:cs="Arial"/>
-          <w:b/>
-          <w:sz w:val="28"/>
-          <w:szCs w:val="24"/>
-          <w:lang w:val="en-US"/>
-        </w:rPr>
-      </w:pPr>
-    </w:p>
-    <w:p>
-      <w:pPr>
-        <w:jc w:val="center"/>
-        <w:rPr>
-          <w:rFonts w:cs="Arial"/>
-          <w:b/>
-          <w:sz w:val="28"/>
-          <w:szCs w:val="24"/>
-          <w:lang w:val="en-US"/>
-        </w:rPr>
-      </w:pPr>
-    </w:p>
-    <w:p>
-      <w:pPr>
-        <w:jc w:val="center"/>
-        <w:rPr>
-          <w:rFonts w:cs="Arial"/>
-          <w:b/>
-          <w:sz w:val="28"/>
-          <w:szCs w:val="24"/>
-          <w:lang w:val="en-US"/>
-        </w:rPr>
-      </w:pPr>
-    </w:p>
-    <w:p>
-      <w:pPr>
-        <w:jc w:val="center"/>
-        <w:rPr>
-          <w:rFonts w:cs="Arial"/>
-          <w:b/>
-          <w:sz w:val="28"/>
-          <w:szCs w:val="24"/>
-          <w:lang w:val="en-US"/>
-        </w:rPr>
-      </w:pPr>
-    </w:p>
-    <w:p>
-      <w:pPr>
-        <w:jc w:val="center"/>
-        <w:rPr>
-          <w:rFonts w:cs="Arial"/>
-          <w:b/>
-          <w:sz w:val="28"/>
-          <w:szCs w:val="24"/>
-          <w:lang w:val="en-US"/>
-        </w:rPr>
-      </w:pPr>
-    </w:p>
-    <w:p>
-      <w:pPr>
-        <w:jc w:val="center"/>
-        <w:rPr>
-          <w:rFonts w:cs="Arial"/>
-          <w:b/>
-          <w:sz w:val="28"/>
-          <w:szCs w:val="24"/>
-          <w:lang w:val="en-US"/>
-        </w:rPr>
-      </w:pPr>
-    </w:p>
-    <w:p>
-      <w:pPr>
-        <w:jc w:val="center"/>
-        <w:rPr>
-          <w:rFonts w:cs="Arial"/>
-          <w:b/>
-          <w:sz w:val="28"/>
-          <w:szCs w:val="24"/>
-          <w:lang w:val="en-US"/>
-        </w:rPr>
-      </w:pPr>
-    </w:p>
-    <w:p>
-      <w:pPr>
-        <w:jc w:val="center"/>
-        <w:rPr>
-          <w:rFonts w:cs="Arial"/>
-          <w:b/>
-          <w:sz w:val="28"/>
-          <w:szCs w:val="24"/>
-          <w:lang w:val="en-US"/>
-        </w:rPr>
-      </w:pPr>
-    </w:p>
-    <w:p>
-      <w:pPr>
-        <w:jc w:val="center"/>
-        <w:rPr>
-          <w:rFonts w:cs="Arial"/>
-          <w:b/>
-          <w:sz w:val="28"/>
-          <w:szCs w:val="24"/>
-          <w:lang w:val="en-US"/>
-        </w:rPr>
-      </w:pPr>
-    </w:p>
-    <w:p>
-      <w:pPr>
-        <w:jc w:val="center"/>
-        <w:rPr>
-          <w:rFonts w:cs="Arial"/>
-          <w:b/>
-          <w:sz w:val="28"/>
-          <w:szCs w:val="24"/>
-          <w:lang w:val="en-US"/>
-        </w:rPr>
-      </w:pPr>
-    </w:p>
-    <w:p>
-      <w:pPr>
-        <w:jc w:val="center"/>
-        <w:rPr>
-          <w:rFonts w:cs="Arial"/>
-          <w:b/>
-          <w:sz w:val="28"/>
-          <w:szCs w:val="24"/>
-          <w:lang w:val="en-US"/>
-        </w:rPr>
+        <w:rPr>
+          <w:lang w:val="en-US"/>
+        </w:rPr>
+        <w:sectPr>
+          <w:headerReference w:type="default" r:id="rId8"/>
+          <w:pgSz w:w="11909" w:h="16834" w:code="9"/>
+          <w:pgMar w:top="1440" w:right="1440" w:bottom="1440" w:left="1440" w:header="706" w:footer="706" w:gutter="0"/>
+          <w:cols w:space="708"/>
+          <w:docGrid w:linePitch="360"/>
+        </w:sectPr>
       </w:pPr>
     </w:p>
     <w:p>
@@ -1721,7 +2985,7 @@
           <w:lang w:val="en-US"/>
         </w:rPr>
       </w:pPr>
-      <w:bookmarkStart w:id="0" w:name="_Toc213601705"/>
+      <w:bookmarkStart w:id="0" w:name="_Toc213612712"/>
       <w:r>
         <w:rPr>
           <w:lang w:val="en-US"/>
@@ -1765,26 +3029,19 @@
           <w:lang w:val="en-US"/>
         </w:rPr>
       </w:pPr>
-      <w:r>
-        <w:rPr>
-          <w:i/>
-          <w:lang w:val="en-US"/>
+      <w:bookmarkStart w:id="1" w:name="_Toc213612713"/>
+      <w:r>
+        <w:rPr>
+          <w:rStyle w:val="Heading3Char"/>
         </w:rPr>
         <w:t>Keywords:</w:t>
       </w:r>
-      <w:r>
-        <w:rPr>
-          <w:lang w:val="en-US"/>
-        </w:rPr>
-        <w:t xml:space="preserve"> Air Qu</w:t>
-      </w:r>
-      <w:bookmarkStart w:id="1" w:name="_GoBack"/>
       <w:bookmarkEnd w:id="1"/>
       <w:r>
         <w:rPr>
           <w:lang w:val="en-US"/>
         </w:rPr>
-        <w:t>ality, Python, Pandas, Matplotlib, Seaborn, Data Analysis, Machine Learning</w:t>
+        <w:t xml:space="preserve"> Air Quality, Python, Pandas, Matplotlib, Seaborn, Data Analysis, Machine Learning</w:t>
       </w:r>
     </w:p>
     <w:p>
@@ -1906,13 +3163,19 @@
           <w:lang w:val="en-US"/>
         </w:rPr>
       </w:pPr>
-      <w:bookmarkStart w:id="2" w:name="_Toc213601706"/>
+      <w:bookmarkStart w:id="2" w:name="_Toc213612714"/>
       <w:r>
         <w:rPr>
           <w:lang w:val="en-US"/>
         </w:rPr>
         <w:lastRenderedPageBreak/>
-        <w:t xml:space="preserve">1. </w:t>
+        <w:t>1.</w:t>
+      </w:r>
+      <w:r>
+        <w:rPr>
+          <w:lang w:val="en-US"/>
+        </w:rPr>
+        <w:tab/>
       </w:r>
       <w:r>
         <w:rPr>
@@ -1930,11 +3193,100 @@
     </w:p>
     <w:p>
       <w:pPr>
+        <w:rPr>
+          <w:lang w:val="en-US"/>
+        </w:rPr>
+      </w:pPr>
+    </w:p>
+    <w:p>
+      <w:pPr>
         <w:pStyle w:val="Heading2"/>
         <w:rPr>
           <w:lang w:val="en-US"/>
         </w:rPr>
       </w:pPr>
+      <w:bookmarkStart w:id="3" w:name="_Toc213612715"/>
+      <w:r>
+        <w:rPr>
+          <w:lang w:val="en-US"/>
+        </w:rPr>
+        <w:t>1.1</w:t>
+      </w:r>
+      <w:r>
+        <w:rPr>
+          <w:lang w:val="en-US"/>
+        </w:rPr>
+        <w:tab/>
+      </w:r>
+      <w:r>
+        <w:rPr>
+          <w:lang w:val="en-US"/>
+        </w:rPr>
+        <w:t>Background</w:t>
+      </w:r>
+      <w:bookmarkEnd w:id="3"/>
+    </w:p>
+    <w:p>
+      <w:pPr>
+        <w:rPr>
+          <w:lang w:val="en-US"/>
+        </w:rPr>
+      </w:pPr>
+    </w:p>
+    <w:p>
+      <w:pPr>
+        <w:ind w:firstLine="720"/>
+        <w:rPr>
+          <w:lang w:val="en-US"/>
+        </w:rPr>
+      </w:pPr>
+      <w:r>
+        <w:rPr>
+          <w:lang w:val="en-US"/>
+        </w:rPr>
+        <w:t>Air quality plays a vital role in both human health and environmental sustainability. Pollutants such as carbon monoxide (CO), nitrogen oxides (NOx), and nitrogen dioxide (NO</w:t>
+      </w:r>
+      <w:r>
+        <w:rPr>
+          <w:rFonts w:ascii="Cambria Math" w:hAnsi="Cambria Math" w:cs="Cambria Math"/>
+          <w:lang w:val="en-US"/>
+        </w:rPr>
+        <w:t>₂</w:t>
+      </w:r>
+      <w:r>
+        <w:rPr>
+          <w:lang w:val="en-US"/>
+        </w:rPr>
+        <w:t>) are major contributors to respiratory diseases, urban smog, and climate impacts. Effective monitoring and analysis of these pollutants are essential for supporting evidence-based environmental policies and improving public health outcomes.</w:t>
+      </w:r>
+    </w:p>
+    <w:p>
+      <w:pPr>
+        <w:rPr>
+          <w:lang w:val="en-US"/>
+        </w:rPr>
+      </w:pPr>
+    </w:p>
+    <w:p>
+      <w:pPr>
+        <w:ind w:firstLine="720"/>
+        <w:rPr>
+          <w:lang w:val="en-US"/>
+        </w:rPr>
+      </w:pPr>
+      <w:r>
+        <w:rPr>
+          <w:lang w:val="en-US"/>
+        </w:rPr>
+        <w:t>This study explores air quality data using Python as a practical platform for environmental data analysis and machine learning experimentation. By working directly with real-world data, the project aims to bridge theoretical understanding and applied data science practice. It also provides an opportunity to build proficiency in data handling, visualization, and model evaluation — skills that form the foundation of artificial intelligence (AI) and intelligent systems development.</w:t>
+      </w:r>
+    </w:p>
+    <w:p>
+      <w:pPr>
+        <w:rPr>
+          <w:lang w:val="en-US"/>
+        </w:rPr>
+      </w:pPr>
     </w:p>
     <w:p>
       <w:pPr>
@@ -1943,97 +3295,7 @@
           <w:lang w:val="en-US"/>
         </w:rPr>
       </w:pPr>
-      <w:bookmarkStart w:id="3" w:name="_Toc213601707"/>
-      <w:r>
-        <w:rPr>
-          <w:lang w:val="en-US"/>
-        </w:rPr>
-        <w:t>1.1</w:t>
-      </w:r>
-      <w:r>
-        <w:rPr>
-          <w:lang w:val="en-US"/>
-        </w:rPr>
-        <w:tab/>
-      </w:r>
-      <w:r>
-        <w:rPr>
-          <w:lang w:val="en-US"/>
-        </w:rPr>
-        <w:t>Background</w:t>
-      </w:r>
-      <w:bookmarkEnd w:id="3"/>
-    </w:p>
-    <w:p>
-      <w:pPr>
-        <w:rPr>
-          <w:lang w:val="en-US"/>
-        </w:rPr>
-      </w:pPr>
-    </w:p>
-    <w:p>
-      <w:pPr>
-        <w:ind w:firstLine="720"/>
-        <w:rPr>
-          <w:lang w:val="en-US"/>
-        </w:rPr>
-      </w:pPr>
-      <w:r>
-        <w:rPr>
-          <w:lang w:val="en-US"/>
-        </w:rPr>
-        <w:t>Air quality plays a vital role in both human health and environmental sustainability. Pollutants such as carbon monoxide (CO), nitrogen oxides (NOx), and nitrogen dioxide (NO</w:t>
-      </w:r>
-      <w:r>
-        <w:rPr>
-          <w:rFonts w:ascii="Cambria Math" w:hAnsi="Cambria Math" w:cs="Cambria Math"/>
-          <w:lang w:val="en-US"/>
-        </w:rPr>
-        <w:t>₂</w:t>
-      </w:r>
-      <w:r>
-        <w:rPr>
-          <w:lang w:val="en-US"/>
-        </w:rPr>
-        <w:t>) are major contributors to respiratory diseases, urban smog, and climate impacts. Effective monitoring and analysis of these pollutants are essential for supporting evidence-based environmental policies and improving public health outcomes.</w:t>
-      </w:r>
-    </w:p>
-    <w:p>
-      <w:pPr>
-        <w:rPr>
-          <w:lang w:val="en-US"/>
-        </w:rPr>
-      </w:pPr>
-    </w:p>
-    <w:p>
-      <w:pPr>
-        <w:ind w:firstLine="720"/>
-        <w:rPr>
-          <w:lang w:val="en-US"/>
-        </w:rPr>
-      </w:pPr>
-      <w:r>
-        <w:rPr>
-          <w:lang w:val="en-US"/>
-        </w:rPr>
-        <w:t>This study explores air quality data using Python as a practical platform for environmental data analysis and machine learning experimentation. By working directly with real-world data, the project aims to bridge theoretical understanding and applied data science practice. It also provides an opportunity to build proficiency in data handling, visualization, and model evaluation — skills that form the foundation of artificial intelligence (AI) and intelligent systems development.</w:t>
-      </w:r>
-    </w:p>
-    <w:p>
-      <w:pPr>
-        <w:rPr>
-          <w:lang w:val="en-US"/>
-        </w:rPr>
-      </w:pPr>
-    </w:p>
-    <w:p>
-      <w:pPr>
-        <w:pStyle w:val="Heading2"/>
-        <w:rPr>
-          <w:lang w:val="en-US"/>
-        </w:rPr>
-      </w:pPr>
-      <w:bookmarkStart w:id="4" w:name="_Toc213601708"/>
+      <w:bookmarkStart w:id="4" w:name="_Toc213612716"/>
       <w:r>
         <w:rPr>
           <w:lang w:val="en-US"/>
@@ -2221,7 +3483,7 @@
           <w:lang w:val="en-US"/>
         </w:rPr>
       </w:pPr>
-      <w:bookmarkStart w:id="5" w:name="_Toc213601709"/>
+      <w:bookmarkStart w:id="5" w:name="_Toc213612717"/>
       <w:r>
         <w:rPr>
           <w:lang w:val="en-US"/>
@@ -2320,7 +3582,15 @@
         <w:rPr>
           <w:lang w:val="en-US"/>
         </w:rPr>
-        <w:t>For creating visualizations such as histograms, line charts, scatter plots, and regression plots to examine data distributions, trends, and correlations.</w:t>
+        <w:t>For creating visua</w:t>
+      </w:r>
+      <w:bookmarkStart w:id="6" w:name="_GoBack"/>
+      <w:bookmarkEnd w:id="6"/>
+      <w:r>
+        <w:rPr>
+          <w:lang w:val="en-US"/>
+        </w:rPr>
+        <w:t>lizations such as histograms, line charts, scatter plots, and regression plots to examine data distributions, trends, and correlations.</w:t>
       </w:r>
     </w:p>
     <w:p>
@@ -2384,7 +3654,7 @@
           <w:lang w:val="en-US"/>
         </w:rPr>
       </w:pPr>
-      <w:bookmarkStart w:id="6" w:name="_Toc213601710"/>
+      <w:bookmarkStart w:id="7" w:name="_Toc213612718"/>
       <w:r>
         <w:rPr>
           <w:lang w:val="en-US"/>
@@ -2403,7 +3673,7 @@
         </w:rPr>
         <w:t>Machine Learning and Evaluation</w:t>
       </w:r>
-      <w:bookmarkEnd w:id="6"/>
+      <w:bookmarkEnd w:id="7"/>
     </w:p>
     <w:p>
       <w:pPr>
@@ -2447,7 +3717,7 @@
           <w:lang w:val="en-US"/>
         </w:rPr>
       </w:pPr>
-      <w:bookmarkStart w:id="7" w:name="_Toc213601711"/>
+      <w:bookmarkStart w:id="8" w:name="_Toc213612719"/>
       <w:r>
         <w:rPr>
           <w:lang w:val="en-US"/>
@@ -2466,7 +3736,7 @@
         </w:rPr>
         <w:t>Objectives</w:t>
       </w:r>
-      <w:bookmarkEnd w:id="7"/>
+      <w:bookmarkEnd w:id="8"/>
     </w:p>
     <w:p>
       <w:pPr>
@@ -2483,7 +3753,7 @@
           <w:lang w:val="en-US"/>
         </w:rPr>
       </w:pPr>
-      <w:bookmarkStart w:id="8" w:name="_Toc213601712"/>
+      <w:bookmarkStart w:id="9" w:name="_Toc213612720"/>
       <w:r>
         <w:rPr>
           <w:lang w:val="en-US"/>
@@ -2502,7 +3772,7 @@
         </w:rPr>
         <w:t>General Objectives</w:t>
       </w:r>
-      <w:bookmarkEnd w:id="8"/>
+      <w:bookmarkEnd w:id="9"/>
     </w:p>
     <w:p>
       <w:pPr>
@@ -2546,7 +3816,7 @@
           <w:lang w:val="en-US"/>
         </w:rPr>
       </w:pPr>
-      <w:bookmarkStart w:id="9" w:name="_Toc213601713"/>
+      <w:bookmarkStart w:id="10" w:name="_Toc213612721"/>
       <w:r>
         <w:rPr>
           <w:lang w:val="en-US"/>
@@ -2565,7 +3835,7 @@
         </w:rPr>
         <w:t>Specific Objectives</w:t>
       </w:r>
-      <w:bookmarkEnd w:id="9"/>
+      <w:bookmarkEnd w:id="10"/>
     </w:p>
     <w:p>
       <w:pPr>
@@ -2647,7 +3917,20 @@
         <w:rPr>
           <w:lang w:val="en-US"/>
         </w:rPr>
-        <w:t xml:space="preserve">To apply simple linear regression models using Scikit-learn to evaluate sensor performance. </w:t>
+        <w:t xml:space="preserve">To apply simple linear regression models using </w:t>
+      </w:r>
+      <w:r>
+        <w:rPr>
+          <w:i/>
+          <w:lang w:val="en-US"/>
+        </w:rPr>
+        <w:t>Scikit-learn</w:t>
+      </w:r>
+      <w:r>
+        <w:rPr>
+          <w:lang w:val="en-US"/>
+        </w:rPr>
+        <w:t xml:space="preserve"> to evaluate sensor performance. </w:t>
       </w:r>
     </w:p>
     <w:p>
@@ -2702,7 +3985,7 @@
           <w:lang w:val="en-US"/>
         </w:rPr>
       </w:pPr>
-      <w:bookmarkStart w:id="10" w:name="_Toc213601714"/>
+      <w:bookmarkStart w:id="11" w:name="_Toc213612722"/>
       <w:r>
         <w:rPr>
           <w:lang w:val="en-US"/>
@@ -2721,7 +4004,7 @@
         </w:rPr>
         <w:t>Scope and Limitations</w:t>
       </w:r>
-      <w:bookmarkEnd w:id="10"/>
+      <w:bookmarkEnd w:id="11"/>
     </w:p>
     <w:p>
       <w:pPr>
@@ -2738,7 +4021,7 @@
           <w:lang w:val="en-US"/>
         </w:rPr>
       </w:pPr>
-      <w:bookmarkStart w:id="11" w:name="_Toc213601715"/>
+      <w:bookmarkStart w:id="12" w:name="_Toc213612723"/>
       <w:r>
         <w:rPr>
           <w:lang w:val="en-US"/>
@@ -2757,7 +4040,7 @@
         </w:rPr>
         <w:t>Scope</w:t>
       </w:r>
-      <w:bookmarkEnd w:id="11"/>
+      <w:bookmarkEnd w:id="12"/>
     </w:p>
     <w:p>
       <w:pPr>
@@ -2815,7 +4098,7 @@
           <w:lang w:val="en-US"/>
         </w:rPr>
       </w:pPr>
-      <w:bookmarkStart w:id="12" w:name="_Toc213601716"/>
+      <w:bookmarkStart w:id="13" w:name="_Toc213612724"/>
       <w:r>
         <w:rPr>
           <w:lang w:val="en-US"/>
@@ -2834,7 +4117,7 @@
         </w:rPr>
         <w:t>Limitations</w:t>
       </w:r>
-      <w:bookmarkEnd w:id="12"/>
+      <w:bookmarkEnd w:id="13"/>
     </w:p>
     <w:p>
       <w:pPr>
@@ -2871,7 +4154,7 @@
           <w:lang w:val="en-US"/>
         </w:rPr>
       </w:pPr>
-      <w:bookmarkStart w:id="13" w:name="_Toc213601717"/>
+      <w:bookmarkStart w:id="14" w:name="_Toc213612725"/>
       <w:r>
         <w:rPr>
           <w:lang w:val="en-US"/>
@@ -2890,7 +4173,7 @@
         </w:rPr>
         <w:t>Significance of the Study</w:t>
       </w:r>
-      <w:bookmarkEnd w:id="13"/>
+      <w:bookmarkEnd w:id="14"/>
     </w:p>
     <w:p>
       <w:pPr>
@@ -2913,14 +4196,1125 @@
         <w:t>This study highlights how Python can be leveraged to analyze environmental data in a structured, transparent, and replicable manner. By integrating data cleaning, visualization, and machine learning into a single workflow, it provides a strong foundation for future research in data-driven environmental monitoring. Beyond technical skills, the project fosters critical thinking about sensor reliability and pollutant dynamics, representing an important step toward developing intelligent systems for environmental and public health applications.</w:t>
       </w:r>
     </w:p>
+    <w:p>
+      <w:pPr>
+        <w:rPr>
+          <w:lang w:val="en-US"/>
+        </w:rPr>
+      </w:pPr>
+    </w:p>
+    <w:p>
+      <w:pPr>
+        <w:rPr>
+          <w:lang w:val="en-US"/>
+        </w:rPr>
+      </w:pPr>
+    </w:p>
+    <w:p>
+      <w:pPr>
+        <w:rPr>
+          <w:lang w:val="en-US"/>
+        </w:rPr>
+      </w:pPr>
+    </w:p>
+    <w:p>
+      <w:pPr>
+        <w:rPr>
+          <w:lang w:val="en-US"/>
+        </w:rPr>
+      </w:pPr>
+    </w:p>
+    <w:p>
+      <w:pPr>
+        <w:rPr>
+          <w:lang w:val="en-US"/>
+        </w:rPr>
+      </w:pPr>
+    </w:p>
+    <w:p>
+      <w:pPr>
+        <w:rPr>
+          <w:lang w:val="en-US"/>
+        </w:rPr>
+      </w:pPr>
+    </w:p>
+    <w:p>
+      <w:pPr>
+        <w:rPr>
+          <w:lang w:val="en-US"/>
+        </w:rPr>
+      </w:pPr>
+    </w:p>
+    <w:p>
+      <w:pPr>
+        <w:rPr>
+          <w:lang w:val="en-US"/>
+        </w:rPr>
+      </w:pPr>
+    </w:p>
+    <w:p>
+      <w:pPr>
+        <w:rPr>
+          <w:lang w:val="en-US"/>
+        </w:rPr>
+      </w:pPr>
+    </w:p>
+    <w:p>
+      <w:pPr>
+        <w:rPr>
+          <w:lang w:val="en-US"/>
+        </w:rPr>
+      </w:pPr>
+    </w:p>
+    <w:p>
+      <w:pPr>
+        <w:pStyle w:val="Heading1"/>
+        <w:rPr>
+          <w:lang w:val="en-US"/>
+        </w:rPr>
+      </w:pPr>
+      <w:bookmarkStart w:id="15" w:name="_Toc213612726"/>
+      <w:r>
+        <w:rPr>
+          <w:lang w:val="en-US"/>
+        </w:rPr>
+        <w:lastRenderedPageBreak/>
+        <w:t>2.</w:t>
+      </w:r>
+      <w:r>
+        <w:rPr>
+          <w:lang w:val="en-US"/>
+        </w:rPr>
+        <w:tab/>
+        <w:t>Review of Related Literature</w:t>
+      </w:r>
+      <w:bookmarkEnd w:id="15"/>
+    </w:p>
+    <w:p>
+      <w:pPr>
+        <w:rPr>
+          <w:lang w:val="en-US"/>
+        </w:rPr>
+      </w:pPr>
+    </w:p>
+    <w:p>
+      <w:pPr>
+        <w:pStyle w:val="Heading2"/>
+        <w:rPr>
+          <w:lang w:val="en-US"/>
+        </w:rPr>
+      </w:pPr>
+      <w:bookmarkStart w:id="16" w:name="_Toc213612727"/>
+      <w:r>
+        <w:rPr>
+          <w:lang w:val="en-US"/>
+        </w:rPr>
+        <w:t>2.1</w:t>
+      </w:r>
+      <w:r>
+        <w:rPr>
+          <w:lang w:val="en-US"/>
+        </w:rPr>
+        <w:tab/>
+        <w:t>Importance of Air Quality Monitoring</w:t>
+      </w:r>
+      <w:bookmarkEnd w:id="16"/>
+    </w:p>
+    <w:p>
+      <w:pPr>
+        <w:rPr>
+          <w:lang w:val="en-US"/>
+        </w:rPr>
+      </w:pPr>
+    </w:p>
+    <w:p>
+      <w:pPr>
+        <w:ind w:firstLine="720"/>
+        <w:rPr>
+          <w:lang w:val="en-US"/>
+        </w:rPr>
+      </w:pPr>
+      <w:r>
+        <w:rPr>
+          <w:lang w:val="en-US"/>
+        </w:rPr>
+        <w:t>Air quality monitoring plays a vital role in environmental science and public health by providing essential data on pollutant levels. Its importance extends beyond measurement, influencing how we understand health risks, environmental impacts, and the development of effective policies.</w:t>
+      </w:r>
+    </w:p>
+    <w:p>
+      <w:pPr>
+        <w:rPr>
+          <w:lang w:val="en-US"/>
+        </w:rPr>
+      </w:pPr>
+    </w:p>
+    <w:p>
+      <w:pPr>
+        <w:pStyle w:val="Heading3"/>
+        <w:ind w:left="720"/>
+        <w:rPr>
+          <w:lang w:val="en-US"/>
+        </w:rPr>
+      </w:pPr>
+      <w:bookmarkStart w:id="17" w:name="_Toc213612728"/>
+      <w:r>
+        <w:rPr>
+          <w:lang w:val="en-US"/>
+        </w:rPr>
+        <w:t>2.1.1</w:t>
+      </w:r>
+      <w:r>
+        <w:rPr>
+          <w:lang w:val="en-US"/>
+        </w:rPr>
+        <w:tab/>
+        <w:t>Health Impacts of Air Pollutants</w:t>
+      </w:r>
+      <w:bookmarkEnd w:id="17"/>
+    </w:p>
+    <w:p>
+      <w:pPr>
+        <w:rPr>
+          <w:lang w:val="en-US"/>
+        </w:rPr>
+      </w:pPr>
+    </w:p>
+    <w:p>
+      <w:pPr>
+        <w:ind w:left="720" w:firstLine="720"/>
+        <w:rPr>
+          <w:lang w:val="en-US"/>
+        </w:rPr>
+      </w:pPr>
+      <w:r>
+        <w:rPr>
+          <w:lang w:val="en-US"/>
+        </w:rPr>
+        <w:t>Air pollution is a pervasive health hazard globally, with numerous studies linking exposure to airborne contaminants to a wide array of acute and chronic medical conditions. Common air pollutants, including carbon monoxide (CO), nitrogen oxides (NOx), and nitrogen dioxide (NO</w:t>
+      </w:r>
+      <w:r>
+        <w:rPr>
+          <w:rFonts w:ascii="Cambria Math" w:hAnsi="Cambria Math" w:cs="Cambria Math"/>
+          <w:lang w:val="en-US"/>
+        </w:rPr>
+        <w:t>₂</w:t>
+      </w:r>
+      <w:r>
+        <w:rPr>
+          <w:lang w:val="en-US"/>
+        </w:rPr>
+        <w:t>), predominantly originate from anthropogenic activities such as fossil fuel combustion in vehicles, industrial processes, and power plants (World Health Organization, 2018). These pollutants penetrate deep into the respiratory system, triggering or worsening diseases like asthma, chronic obstructive pulmonary disease (COPD), bronchitis, and cardiovascular ailments. Long-term exposure can lead to systemic inflammation, oxidative stress, and even neurological disorders, substantially increasing morbidity and mortality rates (Brunekreef &amp; Holgate, 2002; WHO, 2018). Vulnerable populations, such as children, the elderly, and those with pre-existing conditions, are disproportionately affected, highlighting the need for vigilant air quality monitoring to implement protective measures and reduce health risks.</w:t>
+      </w:r>
+    </w:p>
+    <w:p>
+      <w:pPr>
+        <w:rPr>
+          <w:lang w:val="en-US"/>
+        </w:rPr>
+      </w:pPr>
+    </w:p>
+    <w:p>
+      <w:pPr>
+        <w:pStyle w:val="Heading3"/>
+        <w:ind w:left="720"/>
+        <w:rPr>
+          <w:lang w:val="en-US"/>
+        </w:rPr>
+      </w:pPr>
+      <w:bookmarkStart w:id="18" w:name="_Toc213612729"/>
+      <w:r>
+        <w:rPr>
+          <w:lang w:val="en-US"/>
+        </w:rPr>
+        <w:t>2.1.2</w:t>
+      </w:r>
+      <w:r>
+        <w:rPr>
+          <w:lang w:val="en-US"/>
+        </w:rPr>
+        <w:tab/>
+        <w:t>Environmental and Climate Effects</w:t>
+      </w:r>
+      <w:bookmarkEnd w:id="18"/>
+    </w:p>
+    <w:p>
+      <w:pPr>
+        <w:ind w:left="720"/>
+        <w:rPr>
+          <w:lang w:val="en-US"/>
+        </w:rPr>
+      </w:pPr>
+    </w:p>
+    <w:p>
+      <w:pPr>
+        <w:ind w:left="720" w:firstLine="720"/>
+        <w:rPr>
+          <w:lang w:val="en-US"/>
+        </w:rPr>
+      </w:pPr>
+      <w:r>
+        <w:rPr>
+          <w:lang w:val="en-US"/>
+        </w:rPr>
+        <w:t>The consequences of air pollution extend well beyond human health, exerting profound effects on ecological integrity and climate systems. Nitrogen oxides (NOx), for example, serve as precursors to secondary pollutants like ground-level ozone (O</w:t>
+      </w:r>
+      <w:r>
+        <w:rPr>
+          <w:rFonts w:ascii="Cambria Math" w:hAnsi="Cambria Math" w:cs="Cambria Math"/>
+          <w:lang w:val="en-US"/>
+        </w:rPr>
+        <w:t>₃</w:t>
+      </w:r>
+      <w:r>
+        <w:rPr>
+          <w:lang w:val="en-US"/>
+        </w:rPr>
+        <w:t xml:space="preserve">) and particulate matter (PM), which degrade air quality </w:t>
+      </w:r>
+      <w:r>
+        <w:rPr>
+          <w:lang w:val="en-US"/>
+        </w:rPr>
+        <w:lastRenderedPageBreak/>
+        <w:t>and impair ecosystem functions (Seinfeld &amp; Pandis, 2016). These pollutants contribute to acid rain formation, nutrient imbalances in soil and water bodies, and damage to plant life, thereby reducing biodiversity and altering natural habitats. Furthermore, many air pollutants, including black carbon and tropospheric ozone, act as climate forcers that influence atmospheric radiative balance, contributing to global warming and changing weather patterns. Comprehensive air quality monitoring is therefore essential not only to track pollutant levels but also to understand their broader environmental repercussions and inform climate mitigation strategies.</w:t>
+      </w:r>
+    </w:p>
+    <w:p>
+      <w:pPr>
+        <w:rPr>
+          <w:lang w:val="en-US"/>
+        </w:rPr>
+      </w:pPr>
+    </w:p>
+    <w:p>
+      <w:pPr>
+        <w:pStyle w:val="Heading3"/>
+        <w:ind w:left="720"/>
+        <w:rPr>
+          <w:lang w:val="en-US"/>
+        </w:rPr>
+      </w:pPr>
+      <w:bookmarkStart w:id="19" w:name="_Toc213612730"/>
+      <w:r>
+        <w:rPr>
+          <w:lang w:val="en-US"/>
+        </w:rPr>
+        <w:t>2.1.3</w:t>
+      </w:r>
+      <w:r>
+        <w:rPr>
+          <w:lang w:val="en-US"/>
+        </w:rPr>
+        <w:tab/>
+        <w:t>Role of Continuous Monitoring in Policy and Mitigation</w:t>
+      </w:r>
+      <w:bookmarkEnd w:id="19"/>
+    </w:p>
+    <w:p>
+      <w:pPr>
+        <w:ind w:left="720"/>
+        <w:rPr>
+          <w:lang w:val="en-US"/>
+        </w:rPr>
+      </w:pPr>
+    </w:p>
+    <w:p>
+      <w:pPr>
+        <w:ind w:left="720" w:firstLine="720"/>
+        <w:rPr>
+          <w:lang w:val="en-US"/>
+        </w:rPr>
+      </w:pPr>
+      <w:r>
+        <w:rPr>
+          <w:lang w:val="en-US"/>
+        </w:rPr>
+        <w:t>Effective environmental governance relies heavily on high-resolution, continuous air quality data. Unlike episodic measurements, continuous monitoring systems provide real-time insights into temporal variations and spatial distribution of pollutants, enabling accurate identification of pollution hotspots and emission sources (Snyder et al., 2013). This granularity is crucial for crafting targeted policies such as emission control regulations, urban zoning, and traffic management. Moreover, continuous data streams facilitate the evaluation of policy efficacy, allowing authorities to adjust interventions dynamically based on observed outcomes. The integration of continuous monitoring with public reporting mechanisms also enhances transparency and community engagement, fostering a collaborative approach to air quality management. Ultimately, continuous monitoring underpins adaptive, evidence-based strategies that are vital for sustainable urban development and public health protection.</w:t>
+      </w:r>
+    </w:p>
+    <w:p>
+      <w:pPr>
+        <w:rPr>
+          <w:lang w:val="en-US"/>
+        </w:rPr>
+      </w:pPr>
+    </w:p>
+    <w:p>
+      <w:pPr>
+        <w:pStyle w:val="Heading2"/>
+        <w:rPr>
+          <w:lang w:val="en-US"/>
+        </w:rPr>
+      </w:pPr>
+      <w:bookmarkStart w:id="20" w:name="_Toc213612731"/>
+      <w:r>
+        <w:rPr>
+          <w:lang w:val="en-US"/>
+        </w:rPr>
+        <w:t>2.2</w:t>
+      </w:r>
+      <w:r>
+        <w:rPr>
+          <w:lang w:val="en-US"/>
+        </w:rPr>
+        <w:tab/>
+        <w:t>Advances in Sensor Technology and Data Challenges</w:t>
+      </w:r>
+      <w:bookmarkEnd w:id="20"/>
+    </w:p>
+    <w:p>
+      <w:pPr>
+        <w:rPr>
+          <w:lang w:val="en-US"/>
+        </w:rPr>
+      </w:pPr>
+    </w:p>
+    <w:p>
+      <w:pPr>
+        <w:ind w:firstLine="720"/>
+        <w:rPr>
+          <w:lang w:val="en-US"/>
+        </w:rPr>
+      </w:pPr>
+      <w:r>
+        <w:rPr>
+          <w:lang w:val="en-US"/>
+        </w:rPr>
+        <w:t xml:space="preserve">Recent advances in technology have changed the way we monitor air quality. Affordable, low-cost sensors now allow for much wider data collection, reaching places where traditional monitoring stations can’t. While these sensors make air quality information more accessible, they also bring new challenges—especially when it comes to ensuring data accuracy, consistency, and proper handling. Understanding </w:t>
+      </w:r>
+      <w:r>
+        <w:rPr>
+          <w:lang w:val="en-US"/>
+        </w:rPr>
+        <w:lastRenderedPageBreak/>
+        <w:t>these developments, their limitations, and the need for effective data processing is key to making the most of this technology.</w:t>
+      </w:r>
+    </w:p>
+    <w:p>
+      <w:pPr>
+        <w:rPr>
+          <w:lang w:val="en-US"/>
+        </w:rPr>
+      </w:pPr>
+    </w:p>
+    <w:p>
+      <w:pPr>
+        <w:pStyle w:val="Heading3"/>
+        <w:ind w:left="720"/>
+        <w:rPr>
+          <w:lang w:val="en-US"/>
+        </w:rPr>
+      </w:pPr>
+      <w:bookmarkStart w:id="21" w:name="_Toc213612732"/>
+      <w:r>
+        <w:rPr>
+          <w:lang w:val="en-US"/>
+        </w:rPr>
+        <w:t>2.2.1</w:t>
+      </w:r>
+      <w:r>
+        <w:rPr>
+          <w:lang w:val="en-US"/>
+        </w:rPr>
+        <w:tab/>
+        <w:t>Emergence of Low-Cost Sensor Technology</w:t>
+      </w:r>
+      <w:bookmarkEnd w:id="21"/>
+    </w:p>
+    <w:p>
+      <w:pPr>
+        <w:rPr>
+          <w:lang w:val="en-US"/>
+        </w:rPr>
+      </w:pPr>
+    </w:p>
+    <w:p>
+      <w:pPr>
+        <w:ind w:left="720" w:firstLine="720"/>
+        <w:rPr>
+          <w:lang w:val="en-US"/>
+        </w:rPr>
+      </w:pPr>
+      <w:r>
+        <w:rPr>
+          <w:lang w:val="en-US"/>
+        </w:rPr>
+        <w:t>Low-cost air quality sensors represent a paradigm shift in environmental monitoring, offering scalable, portable, and affordable alternatives to conventional high-grade instruments (</w:t>
+      </w:r>
+      <w:proofErr w:type="spellStart"/>
+      <w:r>
+        <w:rPr>
+          <w:lang w:val="en-US"/>
+        </w:rPr>
+        <w:t>Spinelle</w:t>
+      </w:r>
+      <w:proofErr w:type="spellEnd"/>
+      <w:r>
+        <w:rPr>
+          <w:lang w:val="en-US"/>
+        </w:rPr>
+        <w:t xml:space="preserve"> et al., 2017). These sensors utilize novel detection methods, such as electrochemical, optical, and metal oxide semiconductor technologies, to measure pollutants including CO, NO</w:t>
+      </w:r>
+      <w:r>
+        <w:rPr>
+          <w:rFonts w:ascii="Cambria Math" w:hAnsi="Cambria Math" w:cs="Cambria Math"/>
+          <w:lang w:val="en-US"/>
+        </w:rPr>
+        <w:t>₂</w:t>
+      </w:r>
+      <w:r>
+        <w:rPr>
+          <w:lang w:val="en-US"/>
+        </w:rPr>
+        <w:t>, ozone, and particulate matter with reasonable sensitivity. Their affordability facilitates dense sensor networks that provide detailed spatial resolution, capturing micro-environmental variations often missed by sparse regulatory monitors. Furthermore, their compact size and ease of deployment enable community science initiatives and real-time data availability through IoT integration. This democratization of air quality data empowers local stakeholders and researchers to monitor pollution trends actively and respond promptly to emerging air quality issues.</w:t>
+      </w:r>
+    </w:p>
+    <w:p>
+      <w:pPr>
+        <w:rPr>
+          <w:lang w:val="en-US"/>
+        </w:rPr>
+      </w:pPr>
+    </w:p>
+    <w:p>
+      <w:pPr>
+        <w:pStyle w:val="Heading3"/>
+        <w:ind w:left="720"/>
+        <w:rPr>
+          <w:lang w:val="en-US"/>
+        </w:rPr>
+      </w:pPr>
+      <w:bookmarkStart w:id="22" w:name="_Toc213612733"/>
+      <w:r>
+        <w:rPr>
+          <w:lang w:val="en-US"/>
+        </w:rPr>
+        <w:t>2.2.2</w:t>
+      </w:r>
+      <w:r>
+        <w:rPr>
+          <w:lang w:val="en-US"/>
+        </w:rPr>
+        <w:tab/>
+        <w:t>Data Quality Issues and Limitations</w:t>
+      </w:r>
+      <w:bookmarkEnd w:id="22"/>
+    </w:p>
+    <w:p>
+      <w:pPr>
+        <w:ind w:left="720"/>
+        <w:rPr>
+          <w:lang w:val="en-US"/>
+        </w:rPr>
+      </w:pPr>
+    </w:p>
+    <w:p>
+      <w:pPr>
+        <w:ind w:left="720" w:firstLine="720"/>
+        <w:rPr>
+          <w:lang w:val="en-US"/>
+        </w:rPr>
+      </w:pPr>
+      <w:r>
+        <w:rPr>
+          <w:lang w:val="en-US"/>
+        </w:rPr>
+        <w:t>Despite their transformative potential, low-cost sensors face significant data quality challenges that limit their standalone reliability. These devices often exhibit cross-sensitivity to non-target gases, and their performance can be adversely affected by environmental factors such as temperature fluctuations, humidity, and particulate interference (Borrego et al., 2016). Sensor aging and degradation can cause measurement drift, leading to systematic errors over time. Additionally, technical issues such as power interruptions, communication failures, and calibration inconsistencies frequently result in missing or erroneous data points. Without proper correction and validation, these shortcomings undermine confidence in the measurements and may produce misleading conclusions. Addressing these limitations requires rigorous evaluation protocols and complementary use alongside reference-grade instruments.</w:t>
+      </w:r>
+    </w:p>
+    <w:p>
+      <w:pPr>
+        <w:rPr>
+          <w:lang w:val="en-US"/>
+        </w:rPr>
+      </w:pPr>
+    </w:p>
+    <w:p>
+      <w:pPr>
+        <w:pStyle w:val="Heading3"/>
+        <w:ind w:left="720"/>
+        <w:rPr>
+          <w:lang w:val="en-US"/>
+        </w:rPr>
+      </w:pPr>
+      <w:bookmarkStart w:id="23" w:name="_Toc213612734"/>
+      <w:r>
+        <w:rPr>
+          <w:lang w:val="en-US"/>
+        </w:rPr>
+        <w:t>2.2.3</w:t>
+      </w:r>
+      <w:r>
+        <w:rPr>
+          <w:lang w:val="en-US"/>
+        </w:rPr>
+        <w:tab/>
+        <w:t>Necessity of Data Cleaning and Preprocessing</w:t>
+      </w:r>
+      <w:bookmarkEnd w:id="23"/>
+    </w:p>
+    <w:p>
+      <w:pPr>
+        <w:ind w:left="720"/>
+        <w:rPr>
+          <w:lang w:val="en-US"/>
+        </w:rPr>
+      </w:pPr>
+    </w:p>
+    <w:p>
+      <w:pPr>
+        <w:ind w:left="720" w:firstLine="720"/>
+        <w:rPr>
+          <w:lang w:val="en-US"/>
+        </w:rPr>
+      </w:pPr>
+      <w:r>
+        <w:rPr>
+          <w:lang w:val="en-US"/>
+        </w:rPr>
+        <w:t>To harness the full potential of low-cost sensor data, rigorous data cleaning and preprocessing are indispensable. Calibration against reference instruments is a foundational step to correct sensor bias and enhance measurement accuracy (Castell et al., 2017). Filtering algorithms help remove outliers and spurious values caused by sensor noise or environmental anomalies. Imputation methods address gaps caused by missing data, ensuring continuity in time-series analyses. Additionally, normalization and environmental correction models account for variability introduced by temperature, humidity, and cross-sensitivity effects. These preprocessing steps transform raw sensor outputs into robust datasets that more accurately reflect ambient air conditions, thereby supporting reliable trend analysis, model development, and policy assessment. Consequently, data cleaning is a critical enabler of the effective use of emerging sensor technologies in air quality science.</w:t>
+      </w:r>
+    </w:p>
+    <w:p>
+      <w:pPr>
+        <w:rPr>
+          <w:lang w:val="en-US"/>
+        </w:rPr>
+      </w:pPr>
+    </w:p>
+    <w:p>
+      <w:pPr>
+        <w:pStyle w:val="Heading2"/>
+        <w:rPr>
+          <w:lang w:val="en-US"/>
+        </w:rPr>
+      </w:pPr>
+      <w:bookmarkStart w:id="24" w:name="_Toc213612735"/>
+      <w:r>
+        <w:rPr>
+          <w:lang w:val="en-US"/>
+        </w:rPr>
+        <w:t>2.3</w:t>
+      </w:r>
+      <w:r>
+        <w:rPr>
+          <w:lang w:val="en-US"/>
+        </w:rPr>
+        <w:tab/>
+        <w:t>Computational Tools for Air Quality Data Analysis</w:t>
+      </w:r>
+      <w:bookmarkEnd w:id="24"/>
+    </w:p>
+    <w:p>
+      <w:pPr>
+        <w:rPr>
+          <w:lang w:val="en-US"/>
+        </w:rPr>
+      </w:pPr>
+    </w:p>
+    <w:p>
+      <w:pPr>
+        <w:ind w:firstLine="720"/>
+        <w:rPr>
+          <w:lang w:val="en-US"/>
+        </w:rPr>
+      </w:pPr>
+      <w:r>
+        <w:rPr>
+          <w:lang w:val="en-US"/>
+        </w:rPr>
+        <w:t>Air quality data can be complex and large, so it needs powerful tools to analyze and make sense of it. Improvements in programming languages, software libraries, and machine learning have given researchers the ability to build reliable and scalable workflows for cleaning, visualizing, and predicting air pollution levels. These computational tools play a crucial role in making air quality analysis more effective and accessible.</w:t>
+      </w:r>
+    </w:p>
+    <w:p>
+      <w:pPr>
+        <w:rPr>
+          <w:lang w:val="en-US"/>
+        </w:rPr>
+      </w:pPr>
+    </w:p>
+    <w:p>
+      <w:pPr>
+        <w:pStyle w:val="Heading3"/>
+        <w:ind w:left="720"/>
+        <w:rPr>
+          <w:lang w:val="en-US"/>
+        </w:rPr>
+      </w:pPr>
+      <w:bookmarkStart w:id="25" w:name="_Toc213612736"/>
+      <w:r>
+        <w:rPr>
+          <w:lang w:val="en-US"/>
+        </w:rPr>
+        <w:t>2.3.1</w:t>
+      </w:r>
+      <w:r>
+        <w:rPr>
+          <w:lang w:val="en-US"/>
+        </w:rPr>
+        <w:tab/>
+        <w:t>Python Ecosystem in Environmental Data Science</w:t>
+      </w:r>
+      <w:bookmarkEnd w:id="25"/>
+    </w:p>
+    <w:p>
+      <w:pPr>
+        <w:ind w:left="720"/>
+        <w:rPr>
+          <w:lang w:val="en-US"/>
+        </w:rPr>
+      </w:pPr>
+    </w:p>
+    <w:p>
+      <w:pPr>
+        <w:ind w:left="720" w:firstLine="720"/>
+        <w:rPr>
+          <w:lang w:val="en-US"/>
+        </w:rPr>
+      </w:pPr>
+      <w:r>
+        <w:rPr>
+          <w:lang w:val="en-US"/>
+        </w:rPr>
+        <w:t xml:space="preserve">Python has emerged as the lingua franca of environmental data science due to its versatility, ease of use, and comprehensive ecosystem of libraries. The </w:t>
+      </w:r>
+      <w:r>
+        <w:rPr>
+          <w:i/>
+          <w:lang w:val="en-US"/>
+        </w:rPr>
+        <w:t>Pandas</w:t>
+      </w:r>
+      <w:r>
+        <w:rPr>
+          <w:lang w:val="en-US"/>
+        </w:rPr>
+        <w:t xml:space="preserve"> library provides powerful data structures such as DataFrames that simplify the handling, cleaning, and transformation of complex air quality datasets (McKinney, 2017). Visualization libraries including </w:t>
+      </w:r>
+      <w:r>
+        <w:rPr>
+          <w:i/>
+          <w:lang w:val="en-US"/>
+        </w:rPr>
+        <w:t>Matplotlib</w:t>
+      </w:r>
+      <w:r>
+        <w:rPr>
+          <w:lang w:val="en-US"/>
+        </w:rPr>
+        <w:t xml:space="preserve"> and </w:t>
+      </w:r>
+      <w:r>
+        <w:rPr>
+          <w:i/>
+          <w:lang w:val="en-US"/>
+        </w:rPr>
+        <w:lastRenderedPageBreak/>
+        <w:t>Seaborn</w:t>
+      </w:r>
+      <w:r>
+        <w:rPr>
+          <w:lang w:val="en-US"/>
+        </w:rPr>
+        <w:t xml:space="preserve"> enable researchers to create detailed plots that reveal temporal trends, spatial patterns, and correlations critical for exploratory data analysis and communication (Waskom, 2021). Additionally, </w:t>
+      </w:r>
+      <w:r>
+        <w:rPr>
+          <w:i/>
+          <w:lang w:val="en-US"/>
+        </w:rPr>
+        <w:t>Jupyter Notebooks</w:t>
+      </w:r>
+      <w:r>
+        <w:rPr>
+          <w:lang w:val="en-US"/>
+        </w:rPr>
+        <w:t xml:space="preserve"> offer an interactive platform that integrates code, narrative text, and visualizations, enhancing transparency and reproducibility of analyses. Collectively, these tools streamline the entire data lifecycle from ingestion to insight generation in air quality research.</w:t>
+      </w:r>
+    </w:p>
+    <w:p>
+      <w:pPr>
+        <w:rPr>
+          <w:lang w:val="en-US"/>
+        </w:rPr>
+      </w:pPr>
+    </w:p>
+    <w:p>
+      <w:pPr>
+        <w:pStyle w:val="Heading3"/>
+        <w:ind w:left="720"/>
+        <w:rPr>
+          <w:lang w:val="en-US"/>
+        </w:rPr>
+      </w:pPr>
+      <w:bookmarkStart w:id="26" w:name="_Toc213612737"/>
+      <w:r>
+        <w:rPr>
+          <w:lang w:val="en-US"/>
+        </w:rPr>
+        <w:t>2.3.2</w:t>
+      </w:r>
+      <w:r>
+        <w:rPr>
+          <w:lang w:val="en-US"/>
+        </w:rPr>
+        <w:tab/>
+        <w:t>Machine Learning and Statistical Modeling</w:t>
+      </w:r>
+      <w:bookmarkEnd w:id="26"/>
+    </w:p>
+    <w:p>
+      <w:pPr>
+        <w:ind w:left="720"/>
+        <w:rPr>
+          <w:lang w:val="en-US"/>
+        </w:rPr>
+      </w:pPr>
+    </w:p>
+    <w:p>
+      <w:pPr>
+        <w:ind w:left="720" w:firstLine="720"/>
+        <w:rPr>
+          <w:lang w:val="en-US"/>
+        </w:rPr>
+      </w:pPr>
+      <w:r>
+        <w:rPr>
+          <w:lang w:val="en-US"/>
+        </w:rPr>
+        <w:t xml:space="preserve">Machine learning frameworks such as </w:t>
+      </w:r>
+      <w:r>
+        <w:rPr>
+          <w:i/>
+          <w:lang w:val="en-US"/>
+        </w:rPr>
+        <w:t>Scikit-learn</w:t>
+      </w:r>
+      <w:r>
+        <w:rPr>
+          <w:lang w:val="en-US"/>
+        </w:rPr>
+        <w:t xml:space="preserve"> provide accessible implementations of algorithms for regression, classification, clustering, and anomaly detection, which are increasingly applied in air quality modeling (Pedregosa et al., 2011). These techniques facilitate pollutant concentration predictions, source attribution, sensor calibration, and identification of pollution episodes with high precision. Statistical models also help quantify uncertainties and extract meaningful patterns from noisy sensor data. The modularity and interoperability of Python’s machine learning libraries allow researchers to construct end-to-end pipelines that automate data preprocessing, feature engineering, model training, and validation. This integration fosters the development of robust predictive tools essential for proactive environmental management and public health protection.</w:t>
+      </w:r>
+    </w:p>
+    <w:p>
+      <w:pPr>
+        <w:rPr>
+          <w:lang w:val="en-US"/>
+        </w:rPr>
+      </w:pPr>
+    </w:p>
+    <w:p>
+      <w:pPr>
+        <w:pStyle w:val="Heading2"/>
+        <w:rPr>
+          <w:lang w:val="en-US"/>
+        </w:rPr>
+      </w:pPr>
+      <w:bookmarkStart w:id="27" w:name="_Toc213612738"/>
+      <w:r>
+        <w:rPr>
+          <w:lang w:val="en-US"/>
+        </w:rPr>
+        <w:t>2.4</w:t>
+      </w:r>
+      <w:r>
+        <w:rPr>
+          <w:lang w:val="en-US"/>
+        </w:rPr>
+        <w:tab/>
+        <w:t>Application in Environmental Research</w:t>
+      </w:r>
+      <w:bookmarkEnd w:id="27"/>
+    </w:p>
+    <w:p>
+      <w:pPr>
+        <w:rPr>
+          <w:lang w:val="en-US"/>
+        </w:rPr>
+      </w:pPr>
+    </w:p>
+    <w:p>
+      <w:pPr>
+        <w:ind w:firstLine="720"/>
+        <w:rPr>
+          <w:lang w:val="en-US"/>
+        </w:rPr>
+      </w:pPr>
+      <w:r>
+        <w:rPr>
+          <w:lang w:val="en-US"/>
+        </w:rPr>
+        <w:t>The combination of advanced sensors and powerful computational tools is changing how environmental research is done. Using modular and reproducible workflows makes it easier to manage large and complex datasets, leading to better understanding of pollution patterns and helping shape informed policies. These practical approaches are making a real difference in air quality science</w:t>
+      </w:r>
+      <w:r>
+        <w:rPr>
+          <w:lang w:val="en-US"/>
+        </w:rPr>
+        <w:t>.</w:t>
+      </w:r>
+    </w:p>
+    <w:p>
+      <w:pPr>
+        <w:ind w:firstLine="720"/>
+        <w:rPr>
+          <w:lang w:val="en-US"/>
+        </w:rPr>
+      </w:pPr>
+    </w:p>
+    <w:p>
+      <w:pPr>
+        <w:ind w:firstLine="720"/>
+        <w:rPr>
+          <w:lang w:val="en-US"/>
+        </w:rPr>
+      </w:pPr>
+    </w:p>
+    <w:p>
+      <w:pPr>
+        <w:ind w:firstLine="720"/>
+        <w:rPr>
+          <w:lang w:val="en-US"/>
+        </w:rPr>
+      </w:pPr>
+    </w:p>
+    <w:p>
+      <w:pPr>
+        <w:pStyle w:val="Heading3"/>
+        <w:ind w:left="720"/>
+        <w:rPr>
+          <w:lang w:val="en-US"/>
+        </w:rPr>
+      </w:pPr>
+      <w:bookmarkStart w:id="28" w:name="_Toc213612739"/>
+      <w:r>
+        <w:rPr>
+          <w:lang w:val="en-US"/>
+        </w:rPr>
+        <w:lastRenderedPageBreak/>
+        <w:t>2.4.1</w:t>
+      </w:r>
+      <w:r>
+        <w:rPr>
+          <w:lang w:val="en-US"/>
+        </w:rPr>
+        <w:tab/>
+        <w:t>Modular Workflow Implementation</w:t>
+      </w:r>
+      <w:bookmarkEnd w:id="28"/>
+    </w:p>
+    <w:p>
+      <w:pPr>
+        <w:ind w:left="720"/>
+        <w:rPr>
+          <w:lang w:val="en-US"/>
+        </w:rPr>
+      </w:pPr>
+    </w:p>
+    <w:p>
+      <w:pPr>
+        <w:ind w:left="720" w:firstLine="720"/>
+        <w:rPr>
+          <w:lang w:val="en-US"/>
+        </w:rPr>
+      </w:pPr>
+      <w:r>
+        <w:rPr>
+          <w:lang w:val="en-US"/>
+        </w:rPr>
+        <w:t>Recent research exemplifies the successful implementation of modular workflows combining data ingestion, cleaning, visualization, and modeling tailored to air quality monitoring (Castell et al., 2017). These workflows employ open-source Python libraries to manage sensor datasets, perform quality control, and conduct performance evaluations against reference monitors. Modular design promotes scalability, allowing researchers to incorporate additional sensors, pollutants, or analytical techniques without overhauling the entire pipeline. Furthermore, these workflows support reproducibility and transparency, enabling collaboration across institutions and facilitating peer review. By standardizing procedures, modular workflows enhance the reliability and comparability of environmental studies, advancing the scientific understanding of air pollution.</w:t>
+      </w:r>
+    </w:p>
+    <w:p>
+      <w:pPr>
+        <w:ind w:left="720" w:firstLine="720"/>
+        <w:rPr>
+          <w:lang w:val="en-US"/>
+        </w:rPr>
+      </w:pPr>
+    </w:p>
+    <w:p>
+      <w:pPr>
+        <w:pStyle w:val="Heading3"/>
+        <w:ind w:left="720"/>
+        <w:rPr>
+          <w:lang w:val="en-US"/>
+        </w:rPr>
+      </w:pPr>
+      <w:bookmarkStart w:id="29" w:name="_Toc213612740"/>
+      <w:r>
+        <w:rPr>
+          <w:lang w:val="en-US"/>
+        </w:rPr>
+        <w:t>2.4.2</w:t>
+      </w:r>
+      <w:r>
+        <w:rPr>
+          <w:lang w:val="en-US"/>
+        </w:rPr>
+        <w:tab/>
+        <w:t>Bridging Data and Environmental Knowledge</w:t>
+      </w:r>
+      <w:bookmarkEnd w:id="29"/>
+    </w:p>
+    <w:p>
+      <w:pPr>
+        <w:ind w:left="720"/>
+        <w:rPr>
+          <w:lang w:val="en-US"/>
+        </w:rPr>
+      </w:pPr>
+    </w:p>
+    <w:p>
+      <w:pPr>
+        <w:ind w:left="720" w:firstLine="720"/>
+        <w:rPr>
+          <w:lang w:val="en-US"/>
+        </w:rPr>
+      </w:pPr>
+      <w:r>
+        <w:rPr>
+          <w:lang w:val="en-US"/>
+        </w:rPr>
+        <w:t>Translating raw sensor outputs into actionable environmental knowledge requires not only computational expertise but also domain-specific understanding. Computational workflows enable the transformation of complex datasets into clear, interpretable results that inform public health advisories, regulatory compliance, and urban planning decisions. By integrating sensor data with meteorological, demographic, and emissions information, researchers can elucidate pollution sources, dispersion patterns, and exposure risks. This integrative approach supports evidence-based policymaking and community engagement initiatives aimed at air quality improvement. Ultimately, the synergy between data science and environmental expertise empowers stakeholders to address air pollution challenges effectively, promoting sustainable development and healthier communities.</w:t>
+      </w:r>
+    </w:p>
     <w:sectPr>
+      <w:headerReference w:type="default" r:id="rId9"/>
+      <w:footerReference w:type="default" r:id="rId10"/>
       <w:pgSz w:w="11909" w:h="16834" w:code="9"/>
       <w:pgMar w:top="1440" w:right="1440" w:bottom="1440" w:left="1440" w:header="706" w:footer="706" w:gutter="0"/>
+      <w:pgNumType w:start="1"/>
       <w:cols w:space="708"/>
       <w:docGrid w:linePitch="360"/>
     </w:sectPr>
   </w:body>
 </w:document>
+</file>
+
+<file path=word/endnotes.xml><?xml version="1.0" encoding="utf-8"?>
+<w:endnotes xmlns:wpc="http://schemas.microsoft.com/office/word/2010/wordprocessingCanvas" xmlns:cx="http://schemas.microsoft.com/office/drawing/2014/chartex" xmlns:cx1="http://schemas.microsoft.com/office/drawing/2015/9/8/chartex" xmlns:cx2="http://schemas.microsoft.com/office/drawing/2015/10/21/chartex" xmlns:cx3="http://schemas.microsoft.com/office/drawing/2016/5/9/chartex" xmlns:cx4="http://schemas.microsoft.com/office/drawing/2016/5/10/chartex" xmlns:cx5="http://schemas.microsoft.com/office/drawing/2016/5/11/chartex" xmlns:cx6="http://schemas.microsoft.com/office/drawing/2016/5/12/chartex" xmlns:cx7="http://schemas.microsoft.com/office/drawing/2016/5/13/chartex" xmlns:cx8="http://schemas.microsoft.com/office/drawing/2016/5/14/chartex" xmlns:mc="http://schemas.openxmlformats.org/markup-compatibility/2006" xmlns:aink="http://schemas.microsoft.com/office/drawing/2016/ink" xmlns:am3d="http://schemas.microsoft.com/office/drawing/2017/model3d" xmlns:o="urn:schemas-microsoft-com:office:office" xmlns:r="http://schemas.openxmlformats.org/officeDocument/2006/relationships" xmlns:m="http://schemas.openxmlformats.org/officeDocument/2006/math" xmlns:v="urn:schemas-microsoft-com:vml" xmlns:wp14="http://schemas.microsoft.com/office/word/2010/wordprocessingDrawing" xmlns:wp="http://schemas.openxmlformats.org/drawingml/2006/wordprocessingDrawing" xmlns:w10="urn:schemas-microsoft-com:office:word" xmlns:w="http://schemas.openxmlformats.org/wordprocessingml/2006/main" xmlns:w14="http://schemas.microsoft.com/office/word/2010/wordml" xmlns:w15="http://schemas.microsoft.com/office/word/2012/wordml" xmlns:w16cid="http://schemas.microsoft.com/office/word/2016/wordml/cid" xmlns:w16se="http://schemas.microsoft.com/office/word/2015/wordml/symex" xmlns:wpg="http://schemas.microsoft.com/office/word/2010/wordprocessingGroup" xmlns:wpi="http://schemas.microsoft.com/office/word/2010/wordprocessingInk" xmlns:wne="http://schemas.microsoft.com/office/word/2006/wordml" xmlns:wps="http://schemas.microsoft.com/office/word/2010/wordprocessingShape" mc:Ignorable="w14 w15 w16se w16cid wp14">
+  <w:endnote w:type="separator" w:id="-1">
+    <w:p>
+      <w:pPr>
+        <w:spacing w:line="240" w:lineRule="auto"/>
+      </w:pPr>
+      <w:r>
+        <w:separator/>
+      </w:r>
+    </w:p>
+  </w:endnote>
+  <w:endnote w:type="continuationSeparator" w:id="0">
+    <w:p>
+      <w:pPr>
+        <w:spacing w:line="240" w:lineRule="auto"/>
+      </w:pPr>
+      <w:r>
+        <w:continuationSeparator/>
+      </w:r>
+    </w:p>
+  </w:endnote>
+</w:endnotes>
+</file>
+
+<file path=word/footer1.xml><?xml version="1.0" encoding="utf-8"?>
+<w:ftr xmlns:wpc="http://schemas.microsoft.com/office/word/2010/wordprocessingCanvas" xmlns:cx="http://schemas.microsoft.com/office/drawing/2014/chartex" xmlns:cx1="http://schemas.microsoft.com/office/drawing/2015/9/8/chartex" xmlns:cx2="http://schemas.microsoft.com/office/drawing/2015/10/21/chartex" xmlns:cx3="http://schemas.microsoft.com/office/drawing/2016/5/9/chartex" xmlns:cx4="http://schemas.microsoft.com/office/drawing/2016/5/10/chartex" xmlns:cx5="http://schemas.microsoft.com/office/drawing/2016/5/11/chartex" xmlns:cx6="http://schemas.microsoft.com/office/drawing/2016/5/12/chartex" xmlns:cx7="http://schemas.microsoft.com/office/drawing/2016/5/13/chartex" xmlns:cx8="http://schemas.microsoft.com/office/drawing/2016/5/14/chartex" xmlns:mc="http://schemas.openxmlformats.org/markup-compatibility/2006" xmlns:aink="http://schemas.microsoft.com/office/drawing/2016/ink" xmlns:am3d="http://schemas.microsoft.com/office/drawing/2017/model3d" xmlns:o="urn:schemas-microsoft-com:office:office" xmlns:r="http://schemas.openxmlformats.org/officeDocument/2006/relationships" xmlns:m="http://schemas.openxmlformats.org/officeDocument/2006/math" xmlns:v="urn:schemas-microsoft-com:vml" xmlns:wp14="http://schemas.microsoft.com/office/word/2010/wordprocessingDrawing" xmlns:wp="http://schemas.openxmlformats.org/drawingml/2006/wordprocessingDrawing" xmlns:w10="urn:schemas-microsoft-com:office:word" xmlns:w="http://schemas.openxmlformats.org/wordprocessingml/2006/main" xmlns:w14="http://schemas.microsoft.com/office/word/2010/wordml" xmlns:w15="http://schemas.microsoft.com/office/word/2012/wordml" xmlns:w16cid="http://schemas.microsoft.com/office/word/2016/wordml/cid" xmlns:w16se="http://schemas.microsoft.com/office/word/2015/wordml/symex" xmlns:wpg="http://schemas.microsoft.com/office/word/2010/wordprocessingGroup" xmlns:wpi="http://schemas.microsoft.com/office/word/2010/wordprocessingInk" xmlns:wne="http://schemas.microsoft.com/office/word/2006/wordml" xmlns:wps="http://schemas.microsoft.com/office/word/2010/wordprocessingShape" mc:Ignorable="w14 w15 w16se w16cid wp14">
+  <w:sdt>
+    <w:sdtPr>
+      <w:id w:val="-411695423"/>
+      <w:docPartObj>
+        <w:docPartGallery w:val="Page Numbers (Bottom of Page)"/>
+        <w:docPartUnique/>
+      </w:docPartObj>
+    </w:sdtPr>
+    <w:sdtContent>
+      <w:p>
+        <w:pPr>
+          <w:pStyle w:val="Footer"/>
+          <w:jc w:val="center"/>
+        </w:pPr>
+        <w:r>
+          <w:t>[</w:t>
+        </w:r>
+        <w:r>
+          <w:fldChar w:fldCharType="begin"/>
+        </w:r>
+        <w:r>
+          <w:instrText xml:space="preserve"> PAGE   \* MERGEFORMAT </w:instrText>
+        </w:r>
+        <w:r>
+          <w:fldChar w:fldCharType="separate"/>
+        </w:r>
+        <w:r>
+          <w:rPr>
+            <w:noProof/>
+          </w:rPr>
+          <w:t>2</w:t>
+        </w:r>
+        <w:r>
+          <w:rPr>
+            <w:noProof/>
+          </w:rPr>
+          <w:fldChar w:fldCharType="end"/>
+        </w:r>
+        <w:r>
+          <w:t>]</w:t>
+        </w:r>
+      </w:p>
+    </w:sdtContent>
+  </w:sdt>
+  <w:p>
+    <w:pPr>
+      <w:pStyle w:val="Footer"/>
+    </w:pPr>
+  </w:p>
+</w:ftr>
+</file>
+
+<file path=word/footnotes.xml><?xml version="1.0" encoding="utf-8"?>
+<w:footnotes xmlns:wpc="http://schemas.microsoft.com/office/word/2010/wordprocessingCanvas" xmlns:cx="http://schemas.microsoft.com/office/drawing/2014/chartex" xmlns:cx1="http://schemas.microsoft.com/office/drawing/2015/9/8/chartex" xmlns:cx2="http://schemas.microsoft.com/office/drawing/2015/10/21/chartex" xmlns:cx3="http://schemas.microsoft.com/office/drawing/2016/5/9/chartex" xmlns:cx4="http://schemas.microsoft.com/office/drawing/2016/5/10/chartex" xmlns:cx5="http://schemas.microsoft.com/office/drawing/2016/5/11/chartex" xmlns:cx6="http://schemas.microsoft.com/office/drawing/2016/5/12/chartex" xmlns:cx7="http://schemas.microsoft.com/office/drawing/2016/5/13/chartex" xmlns:cx8="http://schemas.microsoft.com/office/drawing/2016/5/14/chartex" xmlns:mc="http://schemas.openxmlformats.org/markup-compatibility/2006" xmlns:aink="http://schemas.microsoft.com/office/drawing/2016/ink" xmlns:am3d="http://schemas.microsoft.com/office/drawing/2017/model3d" xmlns:o="urn:schemas-microsoft-com:office:office" xmlns:r="http://schemas.openxmlformats.org/officeDocument/2006/relationships" xmlns:m="http://schemas.openxmlformats.org/officeDocument/2006/math" xmlns:v="urn:schemas-microsoft-com:vml" xmlns:wp14="http://schemas.microsoft.com/office/word/2010/wordprocessingDrawing" xmlns:wp="http://schemas.openxmlformats.org/drawingml/2006/wordprocessingDrawing" xmlns:w10="urn:schemas-microsoft-com:office:word" xmlns:w="http://schemas.openxmlformats.org/wordprocessingml/2006/main" xmlns:w14="http://schemas.microsoft.com/office/word/2010/wordml" xmlns:w15="http://schemas.microsoft.com/office/word/2012/wordml" xmlns:w16cid="http://schemas.microsoft.com/office/word/2016/wordml/cid" xmlns:w16se="http://schemas.microsoft.com/office/word/2015/wordml/symex" xmlns:wpg="http://schemas.microsoft.com/office/word/2010/wordprocessingGroup" xmlns:wpi="http://schemas.microsoft.com/office/word/2010/wordprocessingInk" xmlns:wne="http://schemas.microsoft.com/office/word/2006/wordml" xmlns:wps="http://schemas.microsoft.com/office/word/2010/wordprocessingShape" mc:Ignorable="w14 w15 w16se w16cid wp14">
+  <w:footnote w:type="separator" w:id="-1">
+    <w:p>
+      <w:pPr>
+        <w:spacing w:line="240" w:lineRule="auto"/>
+      </w:pPr>
+      <w:r>
+        <w:separator/>
+      </w:r>
+    </w:p>
+  </w:footnote>
+  <w:footnote w:type="continuationSeparator" w:id="0">
+    <w:p>
+      <w:pPr>
+        <w:spacing w:line="240" w:lineRule="auto"/>
+      </w:pPr>
+      <w:r>
+        <w:continuationSeparator/>
+      </w:r>
+    </w:p>
+  </w:footnote>
+</w:footnotes>
+</file>
+
+<file path=word/header1.xml><?xml version="1.0" encoding="utf-8"?>
+<w:hdr xmlns:wpc="http://schemas.microsoft.com/office/word/2010/wordprocessingCanvas" xmlns:cx="http://schemas.microsoft.com/office/drawing/2014/chartex" xmlns:cx1="http://schemas.microsoft.com/office/drawing/2015/9/8/chartex" xmlns:cx2="http://schemas.microsoft.com/office/drawing/2015/10/21/chartex" xmlns:cx3="http://schemas.microsoft.com/office/drawing/2016/5/9/chartex" xmlns:cx4="http://schemas.microsoft.com/office/drawing/2016/5/10/chartex" xmlns:cx5="http://schemas.microsoft.com/office/drawing/2016/5/11/chartex" xmlns:cx6="http://schemas.microsoft.com/office/drawing/2016/5/12/chartex" xmlns:cx7="http://schemas.microsoft.com/office/drawing/2016/5/13/chartex" xmlns:cx8="http://schemas.microsoft.com/office/drawing/2016/5/14/chartex" xmlns:mc="http://schemas.openxmlformats.org/markup-compatibility/2006" xmlns:aink="http://schemas.microsoft.com/office/drawing/2016/ink" xmlns:am3d="http://schemas.microsoft.com/office/drawing/2017/model3d" xmlns:o="urn:schemas-microsoft-com:office:office" xmlns:r="http://schemas.openxmlformats.org/officeDocument/2006/relationships" xmlns:m="http://schemas.openxmlformats.org/officeDocument/2006/math" xmlns:v="urn:schemas-microsoft-com:vml" xmlns:wp14="http://schemas.microsoft.com/office/word/2010/wordprocessingDrawing" xmlns:wp="http://schemas.openxmlformats.org/drawingml/2006/wordprocessingDrawing" xmlns:w10="urn:schemas-microsoft-com:office:word" xmlns:w="http://schemas.openxmlformats.org/wordprocessingml/2006/main" xmlns:w14="http://schemas.microsoft.com/office/word/2010/wordml" xmlns:w15="http://schemas.microsoft.com/office/word/2012/wordml" xmlns:w16cid="http://schemas.microsoft.com/office/word/2016/wordml/cid" xmlns:w16se="http://schemas.microsoft.com/office/word/2015/wordml/symex" xmlns:wpg="http://schemas.microsoft.com/office/word/2010/wordprocessingGroup" xmlns:wpi="http://schemas.microsoft.com/office/word/2010/wordprocessingInk" xmlns:wne="http://schemas.microsoft.com/office/word/2006/wordml" xmlns:wps="http://schemas.microsoft.com/office/word/2010/wordprocessingShape" mc:Ignorable="w14 w15 w16se w16cid wp14">
+  <w:p>
+    <w:pPr>
+      <w:pStyle w:val="Header"/>
+    </w:pPr>
+  </w:p>
+</w:hdr>
+</file>
+
+<file path=word/header2.xml><?xml version="1.0" encoding="utf-8"?>
+<w:hdr xmlns:wpc="http://schemas.microsoft.com/office/word/2010/wordprocessingCanvas" xmlns:cx="http://schemas.microsoft.com/office/drawing/2014/chartex" xmlns:cx1="http://schemas.microsoft.com/office/drawing/2015/9/8/chartex" xmlns:cx2="http://schemas.microsoft.com/office/drawing/2015/10/21/chartex" xmlns:cx3="http://schemas.microsoft.com/office/drawing/2016/5/9/chartex" xmlns:cx4="http://schemas.microsoft.com/office/drawing/2016/5/10/chartex" xmlns:cx5="http://schemas.microsoft.com/office/drawing/2016/5/11/chartex" xmlns:cx6="http://schemas.microsoft.com/office/drawing/2016/5/12/chartex" xmlns:cx7="http://schemas.microsoft.com/office/drawing/2016/5/13/chartex" xmlns:cx8="http://schemas.microsoft.com/office/drawing/2016/5/14/chartex" xmlns:mc="http://schemas.openxmlformats.org/markup-compatibility/2006" xmlns:aink="http://schemas.microsoft.com/office/drawing/2016/ink" xmlns:am3d="http://schemas.microsoft.com/office/drawing/2017/model3d" xmlns:o="urn:schemas-microsoft-com:office:office" xmlns:r="http://schemas.openxmlformats.org/officeDocument/2006/relationships" xmlns:m="http://schemas.openxmlformats.org/officeDocument/2006/math" xmlns:v="urn:schemas-microsoft-com:vml" xmlns:wp14="http://schemas.microsoft.com/office/word/2010/wordprocessingDrawing" xmlns:wp="http://schemas.openxmlformats.org/drawingml/2006/wordprocessingDrawing" xmlns:w10="urn:schemas-microsoft-com:office:word" xmlns:w="http://schemas.openxmlformats.org/wordprocessingml/2006/main" xmlns:w14="http://schemas.microsoft.com/office/word/2010/wordml" xmlns:w15="http://schemas.microsoft.com/office/word/2012/wordml" xmlns:w16cid="http://schemas.microsoft.com/office/word/2016/wordml/cid" xmlns:w16se="http://schemas.microsoft.com/office/word/2015/wordml/symex" xmlns:wpg="http://schemas.microsoft.com/office/word/2010/wordprocessingGroup" xmlns:wpi="http://schemas.microsoft.com/office/word/2010/wordprocessingInk" xmlns:wne="http://schemas.microsoft.com/office/word/2006/wordml" xmlns:wps="http://schemas.microsoft.com/office/word/2010/wordprocessingShape" mc:Ignorable="w14 w15 w16se w16cid wp14">
+  <w:p>
+    <w:pPr>
+      <w:pStyle w:val="Header"/>
+    </w:pPr>
+  </w:p>
+</w:hdr>
 </file>
 
 <file path=word/numbering.xml><?xml version="1.0" encoding="utf-8"?>
@@ -4300,6 +6694,58 @@
       <w:contextualSpacing/>
     </w:pPr>
   </w:style>
+  <w:style w:type="paragraph" w:styleId="Header">
+    <w:name w:val="header"/>
+    <w:basedOn w:val="Normal"/>
+    <w:link w:val="HeaderChar"/>
+    <w:uiPriority w:val="99"/>
+    <w:unhideWhenUsed/>
+    <w:rsid w:val="008B0C5A"/>
+    <w:pPr>
+      <w:tabs>
+        <w:tab w:val="center" w:pos="4680"/>
+        <w:tab w:val="right" w:pos="9360"/>
+      </w:tabs>
+      <w:spacing w:line="240" w:lineRule="auto"/>
+    </w:pPr>
+  </w:style>
+  <w:style w:type="character" w:customStyle="1" w:styleId="HeaderChar">
+    <w:name w:val="Header Char"/>
+    <w:basedOn w:val="DefaultParagraphFont"/>
+    <w:link w:val="Header"/>
+    <w:uiPriority w:val="99"/>
+    <w:rsid w:val="008B0C5A"/>
+    <w:rPr>
+      <w:rFonts w:ascii="Arial" w:hAnsi="Arial"/>
+      <w:sz w:val="24"/>
+    </w:rPr>
+  </w:style>
+  <w:style w:type="paragraph" w:styleId="Footer">
+    <w:name w:val="footer"/>
+    <w:basedOn w:val="Normal"/>
+    <w:link w:val="FooterChar"/>
+    <w:uiPriority w:val="99"/>
+    <w:unhideWhenUsed/>
+    <w:rsid w:val="008B0C5A"/>
+    <w:pPr>
+      <w:tabs>
+        <w:tab w:val="center" w:pos="4680"/>
+        <w:tab w:val="right" w:pos="9360"/>
+      </w:tabs>
+      <w:spacing w:line="240" w:lineRule="auto"/>
+    </w:pPr>
+  </w:style>
+  <w:style w:type="character" w:customStyle="1" w:styleId="FooterChar">
+    <w:name w:val="Footer Char"/>
+    <w:basedOn w:val="DefaultParagraphFont"/>
+    <w:link w:val="Footer"/>
+    <w:uiPriority w:val="99"/>
+    <w:rsid w:val="008B0C5A"/>
+    <w:rPr>
+      <w:rFonts w:ascii="Arial" w:hAnsi="Arial"/>
+      <w:sz w:val="24"/>
+    </w:rPr>
+  </w:style>
 </w:styles>
 </file>
 
@@ -4603,7 +7049,7 @@
 </file>
 
 <file path=customXml/itemProps1.xml><?xml version="1.0" encoding="utf-8"?>
-<ds:datastoreItem xmlns:ds="http://schemas.openxmlformats.org/officeDocument/2006/customXml" ds:itemID="{968D4990-91CB-4809-8165-179A0DFA3033}">
+<ds:datastoreItem xmlns:ds="http://schemas.openxmlformats.org/officeDocument/2006/customXml" ds:itemID="{68B14054-13B2-401A-9BAD-B379D6BD9DCF}">
   <ds:schemaRefs>
     <ds:schemaRef ds:uri="http://schemas.openxmlformats.org/officeDocument/2006/bibliography"/>
   </ds:schemaRefs>

</xml_diff>